<commit_message>
atualização da documentação das heuristicas
</commit_message>
<xml_diff>
--- a/Planeamento/Relatorio_Algav.docx
+++ b/Planeamento/Relatorio_Algav.docx
@@ -123,6 +123,16 @@
                     </w:rPr>
                     <w:t xml:space="preserve">Lara Domingos – </w:t>
                   </w:r>
+                  <w:r>
+                    <w:rPr>
+                      <w:rFonts w:ascii="Product Sans" w:eastAsia="SimSun" w:hAnsi="Product Sans" w:cs="Leelawadee"/>
+                      <w:color w:val="888888"/>
+                      <w:sz w:val="20"/>
+                      <w:szCs w:val="10"/>
+                      <w:lang w:val="pt-PT"/>
+                    </w:rPr>
+                    <w:t>1190797</w:t>
+                  </w:r>
                 </w:p>
                 <w:p>
                   <w:pPr>
@@ -144,6 +154,16 @@
                       <w:lang w:val="pt-PT"/>
                     </w:rPr>
                     <w:t xml:space="preserve">Luís Carlos - </w:t>
+                  </w:r>
+                  <w:r>
+                    <w:rPr>
+                      <w:rFonts w:ascii="Product Sans" w:eastAsia="SimSun" w:hAnsi="Product Sans" w:cs="Leelawadee"/>
+                      <w:color w:val="888888"/>
+                      <w:sz w:val="20"/>
+                      <w:szCs w:val="10"/>
+                      <w:lang w:val="pt-PT"/>
+                    </w:rPr>
+                    <w:t>1190818</w:t>
                   </w:r>
                 </w:p>
               </w:txbxContent>
@@ -1510,6 +1530,7 @@
           <w:lang w:val="pt-PT"/>
         </w:rPr>
       </w:pPr>
+      <w:bookmarkStart w:id="0" w:name="_Hlk121071290"/>
       <w:r>
         <w:rPr>
           <w:rFonts w:ascii="Product Sans" w:hAnsi="Product Sans"/>
@@ -1527,6 +1548,7 @@
         <w:t>ota mais rapida dado um camião e lista de entregas</w:t>
       </w:r>
     </w:p>
+    <w:bookmarkEnd w:id="0"/>
     <w:p>
       <w:pPr>
         <w:ind w:left="360" w:firstLine="360"/>
@@ -1852,6 +1874,7 @@
     <w:p>
       <w:pPr>
         <w:rPr>
+          <w:rFonts w:ascii="Product Sans" w:hAnsi="Product Sans"/>
           <w:lang w:val="pt-PT"/>
         </w:rPr>
       </w:pPr>
@@ -2063,14 +2086,7 @@
           <w:rFonts w:ascii="Product Sans" w:hAnsi="Product Sans"/>
           <w:lang w:val="pt-PT"/>
         </w:rPr>
-        <w:t>,</w:t>
-      </w:r>
-      <w:r>
-        <w:rPr>
-          <w:rFonts w:ascii="Product Sans" w:hAnsi="Product Sans"/>
-          <w:lang w:val="pt-PT"/>
-        </w:rPr>
-        <w:t xml:space="preserve"> simplificando </w:t>
+        <w:t xml:space="preserve">, simplificando </w:t>
       </w:r>
       <w:proofErr w:type="gramStart"/>
       <w:r>
@@ -2122,6 +2138,2000 @@
         </w:rPr>
         <w:t>.</w:t>
       </w:r>
+    </w:p>
+    <w:p>
+      <w:pPr>
+        <w:rPr>
+          <w:rFonts w:ascii="Product Sans" w:hAnsi="Product Sans"/>
+          <w:lang w:val="pt-PT"/>
+        </w:rPr>
+      </w:pPr>
+    </w:p>
+    <w:p>
+      <w:pPr>
+        <w:rPr>
+          <w:rFonts w:ascii="Product Sans" w:hAnsi="Product Sans"/>
+          <w:lang w:val="pt-PT"/>
+        </w:rPr>
+      </w:pPr>
+    </w:p>
+    <w:p>
+      <w:pPr>
+        <w:pStyle w:val="Ttulo2"/>
+        <w:numPr>
+          <w:ilvl w:val="0"/>
+          <w:numId w:val="2"/>
+        </w:numPr>
+        <w:rPr>
+          <w:rFonts w:ascii="Product Sans" w:hAnsi="Product Sans"/>
+          <w:noProof/>
+          <w:lang w:val="pt-PT"/>
+        </w:rPr>
+      </w:pPr>
+      <w:r>
+        <w:rPr>
+          <w:rFonts w:ascii="Product Sans" w:hAnsi="Product Sans"/>
+          <w:noProof/>
+          <w:lang w:val="pt-PT"/>
+        </w:rPr>
+        <w:lastRenderedPageBreak/>
+        <w:t>Calcular o tempo de execução da rota mais rápida</w:t>
+      </w:r>
+    </w:p>
+    <w:p>
+      <w:pPr>
+        <w:ind w:firstLine="360"/>
+        <w:rPr>
+          <w:rFonts w:ascii="Product Sans" w:hAnsi="Product Sans"/>
+          <w:lang w:val="pt-PT"/>
+        </w:rPr>
+      </w:pPr>
+      <w:r>
+        <w:rPr>
+          <w:rFonts w:ascii="Product Sans" w:hAnsi="Product Sans"/>
+          <w:lang w:val="pt-PT"/>
+        </w:rPr>
+        <w:t xml:space="preserve">Como forma de compreender até que ponto é afetado o tempo de execução do predicado anterior ao serem adicionadas </w:t>
+      </w:r>
+      <w:r>
+        <w:rPr>
+          <w:rFonts w:ascii="Product Sans" w:hAnsi="Product Sans"/>
+          <w:lang w:val="pt-PT"/>
+        </w:rPr>
+        <w:t xml:space="preserve">cada vez </w:t>
+      </w:r>
+      <w:r>
+        <w:rPr>
+          <w:rFonts w:ascii="Product Sans" w:hAnsi="Product Sans"/>
+          <w:lang w:val="pt-PT"/>
+        </w:rPr>
+        <w:t>mais entregas</w:t>
+      </w:r>
+      <w:r>
+        <w:rPr>
+          <w:rFonts w:ascii="Product Sans" w:hAnsi="Product Sans"/>
+          <w:lang w:val="pt-PT"/>
+        </w:rPr>
+        <w:t xml:space="preserve"> a serem em entregues a diferentes armazéns</w:t>
+      </w:r>
+      <w:r>
+        <w:rPr>
+          <w:rFonts w:ascii="Product Sans" w:hAnsi="Product Sans"/>
+          <w:lang w:val="pt-PT"/>
+        </w:rPr>
+        <w:t>.</w:t>
+      </w:r>
+    </w:p>
+    <w:p>
+      <w:pPr>
+        <w:ind w:firstLine="360"/>
+        <w:rPr>
+          <w:rFonts w:ascii="Product Sans" w:hAnsi="Product Sans"/>
+          <w:lang w:val="pt-PT"/>
+        </w:rPr>
+      </w:pPr>
+      <w:r>
+        <w:rPr>
+          <w:noProof/>
+        </w:rPr>
+        <w:drawing>
+          <wp:inline distT="0" distB="0" distL="0" distR="0" wp14:anchorId="490A9AE4" wp14:editId="02715288">
+            <wp:extent cx="5612130" cy="1092200"/>
+            <wp:effectExtent l="0" t="0" r="0" b="0"/>
+            <wp:docPr id="6" name="Imagem 6" descr="Uma imagem com texto&#10;&#10;Descrição gerada automaticamente"/>
+            <wp:cNvGraphicFramePr>
+              <a:graphicFrameLocks xmlns:a="http://schemas.openxmlformats.org/drawingml/2006/main" noChangeAspect="1"/>
+            </wp:cNvGraphicFramePr>
+            <a:graphic xmlns:a="http://schemas.openxmlformats.org/drawingml/2006/main">
+              <a:graphicData uri="http://schemas.openxmlformats.org/drawingml/2006/picture">
+                <pic:pic xmlns:pic="http://schemas.openxmlformats.org/drawingml/2006/picture">
+                  <pic:nvPicPr>
+                    <pic:cNvPr id="6" name="Imagem 6" descr="Uma imagem com texto&#10;&#10;Descrição gerada automaticamente"/>
+                    <pic:cNvPicPr/>
+                  </pic:nvPicPr>
+                  <pic:blipFill>
+                    <a:blip r:embed="rId12"/>
+                    <a:stretch>
+                      <a:fillRect/>
+                    </a:stretch>
+                  </pic:blipFill>
+                  <pic:spPr>
+                    <a:xfrm>
+                      <a:off x="0" y="0"/>
+                      <a:ext cx="5612130" cy="1092200"/>
+                    </a:xfrm>
+                    <a:prstGeom prst="rect">
+                      <a:avLst/>
+                    </a:prstGeom>
+                  </pic:spPr>
+                </pic:pic>
+              </a:graphicData>
+            </a:graphic>
+          </wp:inline>
+        </w:drawing>
+      </w:r>
+    </w:p>
+    <w:p>
+      <w:pPr>
+        <w:ind w:firstLine="360"/>
+        <w:rPr>
+          <w:rFonts w:ascii="Product Sans" w:hAnsi="Product Sans"/>
+          <w:lang w:val="pt-PT"/>
+        </w:rPr>
+      </w:pPr>
+      <w:r>
+        <w:rPr>
+          <w:rFonts w:ascii="Product Sans" w:hAnsi="Product Sans"/>
+          <w:lang w:val="pt-PT"/>
+        </w:rPr>
+        <w:t xml:space="preserve">Através de chamadas consecutivas do predicado, alterando apenas o </w:t>
+      </w:r>
+      <w:r>
+        <w:rPr>
+          <w:rFonts w:ascii="Product Sans" w:hAnsi="Product Sans"/>
+          <w:lang w:val="pt-PT"/>
+        </w:rPr>
+        <w:t>número</w:t>
+      </w:r>
+      <w:r>
+        <w:rPr>
+          <w:rFonts w:ascii="Product Sans" w:hAnsi="Product Sans"/>
+          <w:lang w:val="pt-PT"/>
+        </w:rPr>
+        <w:t xml:space="preserve"> de encomendas, podemos verificar que o tempo de execução continua a aumentar exponencialmente</w:t>
+      </w:r>
+      <w:r>
+        <w:rPr>
+          <w:rFonts w:ascii="Product Sans" w:hAnsi="Product Sans"/>
+          <w:lang w:val="pt-PT"/>
+        </w:rPr>
+        <w:t xml:space="preserve">, </w:t>
+      </w:r>
+      <w:r>
+        <w:rPr>
+          <w:rFonts w:ascii="Product Sans" w:hAnsi="Product Sans"/>
+          <w:lang w:val="pt-PT"/>
+        </w:rPr>
+        <w:t>previsto tendo em conta a complexidade calculada no ponto anterior</w:t>
+      </w:r>
+      <w:r>
+        <w:rPr>
+          <w:rFonts w:ascii="Product Sans" w:hAnsi="Product Sans"/>
+          <w:lang w:val="pt-PT"/>
+        </w:rPr>
+        <w:t>.</w:t>
+      </w:r>
+    </w:p>
+    <w:p>
+      <w:pPr>
+        <w:ind w:firstLine="360"/>
+        <w:rPr>
+          <w:rFonts w:ascii="Product Sans" w:hAnsi="Product Sans"/>
+          <w:lang w:val="pt-PT"/>
+        </w:rPr>
+      </w:pPr>
+      <w:r>
+        <w:rPr>
+          <w:noProof/>
+        </w:rPr>
+        <w:drawing>
+          <wp:inline distT="0" distB="0" distL="0" distR="0" wp14:anchorId="3AAC5C73" wp14:editId="01636F90">
+            <wp:extent cx="4371975" cy="1514475"/>
+            <wp:effectExtent l="0" t="0" r="9525" b="9525"/>
+            <wp:docPr id="7" name="Imagem 7" descr="Uma imagem com texto&#10;&#10;Descrição gerada automaticamente"/>
+            <wp:cNvGraphicFramePr>
+              <a:graphicFrameLocks xmlns:a="http://schemas.openxmlformats.org/drawingml/2006/main" noChangeAspect="1"/>
+            </wp:cNvGraphicFramePr>
+            <a:graphic xmlns:a="http://schemas.openxmlformats.org/drawingml/2006/main">
+              <a:graphicData uri="http://schemas.openxmlformats.org/drawingml/2006/picture">
+                <pic:pic xmlns:pic="http://schemas.openxmlformats.org/drawingml/2006/picture">
+                  <pic:nvPicPr>
+                    <pic:cNvPr id="7" name="Imagem 7" descr="Uma imagem com texto&#10;&#10;Descrição gerada automaticamente"/>
+                    <pic:cNvPicPr/>
+                  </pic:nvPicPr>
+                  <pic:blipFill>
+                    <a:blip r:embed="rId13"/>
+                    <a:stretch>
+                      <a:fillRect/>
+                    </a:stretch>
+                  </pic:blipFill>
+                  <pic:spPr>
+                    <a:xfrm>
+                      <a:off x="0" y="0"/>
+                      <a:ext cx="4371975" cy="1514475"/>
+                    </a:xfrm>
+                    <a:prstGeom prst="rect">
+                      <a:avLst/>
+                    </a:prstGeom>
+                  </pic:spPr>
+                </pic:pic>
+              </a:graphicData>
+            </a:graphic>
+          </wp:inline>
+        </w:drawing>
+      </w:r>
+    </w:p>
+    <w:p>
+      <w:pPr>
+        <w:ind w:firstLine="360"/>
+        <w:rPr>
+          <w:rFonts w:ascii="Product Sans" w:hAnsi="Product Sans"/>
+          <w:lang w:val="pt-PT"/>
+        </w:rPr>
+      </w:pPr>
+      <w:r>
+        <w:rPr>
+          <w:rFonts w:ascii="Product Sans" w:hAnsi="Product Sans"/>
+          <w:lang w:val="pt-PT"/>
+        </w:rPr>
+        <w:t xml:space="preserve">Sendo que a escala até ao momento ainda é pequena o tempo de execução gasto é desprezável, mas num ambiente em que muitos mais armazéns são adicionados a rede, e tendo em conta que uma complexidade temporal de </w:t>
+      </w:r>
+      <w:proofErr w:type="gramStart"/>
+      <w:r>
+        <w:rPr>
+          <w:rFonts w:ascii="Product Sans" w:hAnsi="Product Sans"/>
+          <w:lang w:val="pt-PT"/>
+        </w:rPr>
+        <w:t>O(</w:t>
+      </w:r>
+      <w:proofErr w:type="gramEnd"/>
+      <w:r>
+        <w:rPr>
+          <w:rFonts w:ascii="Product Sans" w:hAnsi="Product Sans"/>
+          <w:lang w:val="pt-PT"/>
+        </w:rPr>
+        <w:t xml:space="preserve">n! </w:t>
+      </w:r>
+      <w:r>
+        <w:rPr>
+          <w:rFonts w:ascii="Product Sans" w:hAnsi="Product Sans"/>
+          <w:sz w:val="24"/>
+          <w:szCs w:val="24"/>
+          <w:vertAlign w:val="superscript"/>
+          <w:lang w:val="pt-PT"/>
+        </w:rPr>
+        <w:t>.</w:t>
+      </w:r>
+      <w:r>
+        <w:rPr>
+          <w:rFonts w:ascii="Product Sans" w:hAnsi="Product Sans"/>
+          <w:sz w:val="24"/>
+          <w:szCs w:val="24"/>
+          <w:vertAlign w:val="superscript"/>
+          <w:lang w:val="pt-PT"/>
+        </w:rPr>
+        <w:t xml:space="preserve"> </w:t>
+      </w:r>
+      <w:r>
+        <w:rPr>
+          <w:rFonts w:ascii="Product Sans" w:hAnsi="Product Sans"/>
+          <w:lang w:val="pt-PT"/>
+        </w:rPr>
+        <w:t>n)</w:t>
+      </w:r>
+      <w:r>
+        <w:rPr>
+          <w:rFonts w:ascii="Product Sans" w:hAnsi="Product Sans"/>
+          <w:lang w:val="pt-PT"/>
+        </w:rPr>
+        <w:t xml:space="preserve">, recorrer a um gerador de todas as soluções acaba por se tornar dispendioso </w:t>
+      </w:r>
+      <w:r>
+        <w:rPr>
+          <w:rFonts w:ascii="Product Sans" w:hAnsi="Product Sans"/>
+          <w:lang w:val="pt-PT"/>
+        </w:rPr>
+        <w:t>temporalmente</w:t>
+      </w:r>
+      <w:r>
+        <w:rPr>
+          <w:rFonts w:ascii="Product Sans" w:hAnsi="Product Sans"/>
+          <w:lang w:val="pt-PT"/>
+        </w:rPr>
+        <w:t>.</w:t>
+      </w:r>
+    </w:p>
+    <w:p>
+      <w:pPr>
+        <w:ind w:firstLine="360"/>
+        <w:rPr>
+          <w:rFonts w:ascii="Product Sans" w:hAnsi="Product Sans"/>
+          <w:lang w:val="pt-PT"/>
+        </w:rPr>
+      </w:pPr>
+    </w:p>
+    <w:p>
+      <w:pPr>
+        <w:ind w:firstLine="360"/>
+        <w:rPr>
+          <w:rFonts w:ascii="Product Sans" w:hAnsi="Product Sans"/>
+          <w:lang w:val="pt-PT"/>
+        </w:rPr>
+      </w:pPr>
+    </w:p>
+    <w:p>
+      <w:pPr>
+        <w:ind w:firstLine="360"/>
+        <w:rPr>
+          <w:rFonts w:ascii="Product Sans" w:hAnsi="Product Sans"/>
+          <w:lang w:val="pt-PT"/>
+        </w:rPr>
+      </w:pPr>
+    </w:p>
+    <w:p>
+      <w:pPr>
+        <w:ind w:firstLine="360"/>
+        <w:rPr>
+          <w:rFonts w:ascii="Product Sans" w:hAnsi="Product Sans"/>
+          <w:lang w:val="pt-PT"/>
+        </w:rPr>
+      </w:pPr>
+    </w:p>
+    <w:p>
+      <w:pPr>
+        <w:ind w:firstLine="360"/>
+        <w:rPr>
+          <w:rFonts w:ascii="Product Sans" w:hAnsi="Product Sans"/>
+          <w:lang w:val="pt-PT"/>
+        </w:rPr>
+      </w:pPr>
+    </w:p>
+    <w:p>
+      <w:pPr>
+        <w:ind w:firstLine="360"/>
+        <w:rPr>
+          <w:rFonts w:ascii="Product Sans" w:hAnsi="Product Sans"/>
+          <w:lang w:val="pt-PT"/>
+        </w:rPr>
+      </w:pPr>
+    </w:p>
+    <w:p>
+      <w:pPr>
+        <w:ind w:firstLine="360"/>
+        <w:rPr>
+          <w:rFonts w:ascii="Product Sans" w:hAnsi="Product Sans"/>
+          <w:lang w:val="pt-PT"/>
+        </w:rPr>
+      </w:pPr>
+    </w:p>
+    <w:p>
+      <w:pPr>
+        <w:ind w:firstLine="360"/>
+        <w:rPr>
+          <w:rFonts w:ascii="Product Sans" w:hAnsi="Product Sans"/>
+          <w:lang w:val="pt-PT"/>
+        </w:rPr>
+      </w:pPr>
+    </w:p>
+    <w:p>
+      <w:pPr>
+        <w:pStyle w:val="Ttulo2"/>
+        <w:numPr>
+          <w:ilvl w:val="0"/>
+          <w:numId w:val="2"/>
+        </w:numPr>
+        <w:ind w:firstLine="360"/>
+        <w:rPr>
+          <w:rFonts w:ascii="Product Sans" w:hAnsi="Product Sans"/>
+          <w:noProof/>
+          <w:lang w:val="pt-PT"/>
+        </w:rPr>
+      </w:pPr>
+      <w:r>
+        <w:rPr>
+          <w:rFonts w:ascii="Product Sans" w:hAnsi="Product Sans"/>
+          <w:noProof/>
+          <w:lang w:val="pt-PT"/>
+        </w:rPr>
+        <w:lastRenderedPageBreak/>
+        <w:t>Heurísticas</w:t>
+      </w:r>
+    </w:p>
+    <w:p>
+      <w:pPr>
+        <w:rPr>
+          <w:lang w:val="pt-PT"/>
+        </w:rPr>
+      </w:pPr>
+    </w:p>
+    <w:tbl>
+      <w:tblPr>
+        <w:tblStyle w:val="TabeladeGrelha5Escura-Destaque5"/>
+        <w:tblW w:w="9109" w:type="dxa"/>
+        <w:tblBorders>
+          <w:top w:val="single" w:sz="4" w:space="0" w:color="000000" w:themeColor="text1"/>
+          <w:left w:val="single" w:sz="4" w:space="0" w:color="000000" w:themeColor="text1"/>
+          <w:bottom w:val="single" w:sz="4" w:space="0" w:color="000000" w:themeColor="text1"/>
+          <w:right w:val="single" w:sz="4" w:space="0" w:color="000000" w:themeColor="text1"/>
+          <w:insideH w:val="single" w:sz="4" w:space="0" w:color="000000" w:themeColor="text1"/>
+          <w:insideV w:val="single" w:sz="4" w:space="0" w:color="000000" w:themeColor="text1"/>
+        </w:tblBorders>
+        <w:tblLook w:val="04A0" w:firstRow="1" w:lastRow="0" w:firstColumn="1" w:lastColumn="0" w:noHBand="0" w:noVBand="1"/>
+      </w:tblPr>
+      <w:tblGrid>
+        <w:gridCol w:w="1229"/>
+        <w:gridCol w:w="2739"/>
+        <w:gridCol w:w="1249"/>
+        <w:gridCol w:w="1250"/>
+        <w:gridCol w:w="1296"/>
+        <w:gridCol w:w="1346"/>
+      </w:tblGrid>
+      <w:tr>
+        <w:trPr>
+          <w:cnfStyle w:val="100000000000" w:firstRow="1" w:lastRow="0" w:firstColumn="0" w:lastColumn="0" w:oddVBand="0" w:evenVBand="0" w:oddHBand="0" w:evenHBand="0" w:firstRowFirstColumn="0" w:firstRowLastColumn="0" w:lastRowFirstColumn="0" w:lastRowLastColumn="0"/>
+          <w:trHeight w:val="385"/>
+        </w:trPr>
+        <w:tc>
+          <w:tcPr>
+            <w:cnfStyle w:val="001000000000" w:firstRow="0" w:lastRow="0" w:firstColumn="1" w:lastColumn="0" w:oddVBand="0" w:evenVBand="0" w:oddHBand="0" w:evenHBand="0" w:firstRowFirstColumn="0" w:firstRowLastColumn="0" w:lastRowFirstColumn="0" w:lastRowLastColumn="0"/>
+            <w:tcW w:w="1229" w:type="dxa"/>
+            <w:tcBorders>
+              <w:top w:val="single" w:sz="4" w:space="0" w:color="000000" w:themeColor="text1"/>
+              <w:left w:val="single" w:sz="4" w:space="0" w:color="000000" w:themeColor="text1"/>
+              <w:bottom w:val="single" w:sz="4" w:space="0" w:color="000000" w:themeColor="text1"/>
+              <w:right w:val="single" w:sz="4" w:space="0" w:color="000000" w:themeColor="text1"/>
+            </w:tcBorders>
+          </w:tcPr>
+          <w:p>
+            <w:pPr>
+              <w:rPr>
+                <w:sz w:val="20"/>
+                <w:szCs w:val="20"/>
+                <w:lang w:val="pt-PT"/>
+              </w:rPr>
+            </w:pPr>
+            <w:r>
+              <w:rPr>
+                <w:sz w:val="20"/>
+                <w:szCs w:val="20"/>
+                <w:lang w:val="pt-PT"/>
+              </w:rPr>
+              <w:t>Nº de armazéns</w:t>
+            </w:r>
+          </w:p>
+        </w:tc>
+        <w:tc>
+          <w:tcPr>
+            <w:tcW w:w="2739" w:type="dxa"/>
+            <w:tcBorders>
+              <w:top w:val="single" w:sz="4" w:space="0" w:color="000000" w:themeColor="text1"/>
+              <w:left w:val="single" w:sz="4" w:space="0" w:color="000000" w:themeColor="text1"/>
+              <w:right w:val="single" w:sz="4" w:space="0" w:color="000000" w:themeColor="text1"/>
+            </w:tcBorders>
+          </w:tcPr>
+          <w:p>
+            <w:pPr>
+              <w:cnfStyle w:val="100000000000" w:firstRow="1" w:lastRow="0" w:firstColumn="0" w:lastColumn="0" w:oddVBand="0" w:evenVBand="0" w:oddHBand="0" w:evenHBand="0" w:firstRowFirstColumn="0" w:firstRowLastColumn="0" w:lastRowFirstColumn="0" w:lastRowLastColumn="0"/>
+              <w:rPr>
+                <w:sz w:val="20"/>
+                <w:szCs w:val="20"/>
+                <w:lang w:val="pt-PT"/>
+              </w:rPr>
+            </w:pPr>
+            <w:r>
+              <w:rPr>
+                <w:sz w:val="20"/>
+                <w:szCs w:val="20"/>
+                <w:lang w:val="pt-PT"/>
+              </w:rPr>
+              <w:t>Armazéns a percorrer</w:t>
+            </w:r>
+          </w:p>
+        </w:tc>
+        <w:tc>
+          <w:tcPr>
+            <w:tcW w:w="1249" w:type="dxa"/>
+            <w:tcBorders>
+              <w:top w:val="single" w:sz="4" w:space="0" w:color="000000" w:themeColor="text1"/>
+              <w:left w:val="single" w:sz="4" w:space="0" w:color="000000" w:themeColor="text1"/>
+              <w:right w:val="single" w:sz="4" w:space="0" w:color="000000" w:themeColor="text1"/>
+            </w:tcBorders>
+          </w:tcPr>
+          <w:p>
+            <w:pPr>
+              <w:cnfStyle w:val="100000000000" w:firstRow="1" w:lastRow="0" w:firstColumn="0" w:lastColumn="0" w:oddVBand="0" w:evenVBand="0" w:oddHBand="0" w:evenHBand="0" w:firstRowFirstColumn="0" w:firstRowLastColumn="0" w:lastRowFirstColumn="0" w:lastRowLastColumn="0"/>
+              <w:rPr>
+                <w:sz w:val="20"/>
+                <w:szCs w:val="20"/>
+                <w:lang w:val="pt-PT"/>
+              </w:rPr>
+            </w:pPr>
+            <w:r>
+              <w:rPr>
+                <w:sz w:val="20"/>
+                <w:szCs w:val="20"/>
+                <w:lang w:val="pt-PT"/>
+              </w:rPr>
+              <w:t>Tempo para Entregas Heurística d</w:t>
+            </w:r>
+            <w:r>
+              <w:rPr>
+                <w:sz w:val="20"/>
+                <w:szCs w:val="20"/>
+                <w:lang w:val="pt-PT"/>
+              </w:rPr>
+              <w:t>o menor tempo</w:t>
+            </w:r>
+            <w:r>
+              <w:rPr>
+                <w:sz w:val="20"/>
+                <w:szCs w:val="20"/>
+                <w:lang w:val="pt-PT"/>
+              </w:rPr>
+              <w:t xml:space="preserve"> ou distância</w:t>
+            </w:r>
+          </w:p>
+        </w:tc>
+        <w:tc>
+          <w:tcPr>
+            <w:tcW w:w="1250" w:type="dxa"/>
+            <w:tcBorders>
+              <w:top w:val="single" w:sz="4" w:space="0" w:color="000000" w:themeColor="text1"/>
+              <w:left w:val="single" w:sz="4" w:space="0" w:color="000000" w:themeColor="text1"/>
+              <w:right w:val="single" w:sz="4" w:space="0" w:color="000000" w:themeColor="text1"/>
+            </w:tcBorders>
+          </w:tcPr>
+          <w:p>
+            <w:pPr>
+              <w:cnfStyle w:val="100000000000" w:firstRow="1" w:lastRow="0" w:firstColumn="0" w:lastColumn="0" w:oddVBand="0" w:evenVBand="0" w:oddHBand="0" w:evenHBand="0" w:firstRowFirstColumn="0" w:firstRowLastColumn="0" w:lastRowFirstColumn="0" w:lastRowLastColumn="0"/>
+              <w:rPr>
+                <w:sz w:val="20"/>
+                <w:szCs w:val="20"/>
+                <w:lang w:val="pt-PT"/>
+              </w:rPr>
+            </w:pPr>
+            <w:r>
+              <w:rPr>
+                <w:sz w:val="20"/>
+                <w:szCs w:val="20"/>
+                <w:lang w:val="pt-PT"/>
+              </w:rPr>
+              <w:t>Tempo para Entregas Heurística da maior massa</w:t>
+            </w:r>
+          </w:p>
+        </w:tc>
+        <w:tc>
+          <w:tcPr>
+            <w:tcW w:w="1296" w:type="dxa"/>
+            <w:tcBorders>
+              <w:top w:val="single" w:sz="4" w:space="0" w:color="000000" w:themeColor="text1"/>
+              <w:left w:val="single" w:sz="4" w:space="0" w:color="000000" w:themeColor="text1"/>
+              <w:right w:val="single" w:sz="4" w:space="0" w:color="000000" w:themeColor="text1"/>
+            </w:tcBorders>
+          </w:tcPr>
+          <w:p>
+            <w:pPr>
+              <w:cnfStyle w:val="100000000000" w:firstRow="1" w:lastRow="0" w:firstColumn="0" w:lastColumn="0" w:oddVBand="0" w:evenVBand="0" w:oddHBand="0" w:evenHBand="0" w:firstRowFirstColumn="0" w:firstRowLastColumn="0" w:lastRowFirstColumn="0" w:lastRowLastColumn="0"/>
+              <w:rPr>
+                <w:sz w:val="20"/>
+                <w:szCs w:val="20"/>
+                <w:lang w:val="pt-PT"/>
+              </w:rPr>
+            </w:pPr>
+            <w:r>
+              <w:rPr>
+                <w:sz w:val="20"/>
+                <w:szCs w:val="20"/>
+                <w:lang w:val="pt-PT"/>
+              </w:rPr>
+              <w:t>Tempo para Entregas Heurística combinada</w:t>
+            </w:r>
+          </w:p>
+        </w:tc>
+        <w:tc>
+          <w:tcPr>
+            <w:tcW w:w="1346" w:type="dxa"/>
+            <w:tcBorders>
+              <w:top w:val="single" w:sz="4" w:space="0" w:color="000000" w:themeColor="text1"/>
+              <w:left w:val="single" w:sz="4" w:space="0" w:color="000000" w:themeColor="text1"/>
+              <w:right w:val="single" w:sz="4" w:space="0" w:color="000000" w:themeColor="text1"/>
+            </w:tcBorders>
+          </w:tcPr>
+          <w:p>
+            <w:pPr>
+              <w:cnfStyle w:val="100000000000" w:firstRow="1" w:lastRow="0" w:firstColumn="0" w:lastColumn="0" w:oddVBand="0" w:evenVBand="0" w:oddHBand="0" w:evenHBand="0" w:firstRowFirstColumn="0" w:firstRowLastColumn="0" w:lastRowFirstColumn="0" w:lastRowLastColumn="0"/>
+              <w:rPr>
+                <w:sz w:val="20"/>
+                <w:szCs w:val="20"/>
+                <w:lang w:val="pt-PT"/>
+              </w:rPr>
+            </w:pPr>
+            <w:r>
+              <w:rPr>
+                <w:sz w:val="20"/>
+                <w:szCs w:val="20"/>
+                <w:lang w:val="pt-PT"/>
+              </w:rPr>
+              <w:t>Melhor solução pelas 3 heurísticas</w:t>
+            </w:r>
+          </w:p>
+        </w:tc>
+      </w:tr>
+      <w:tr>
+        <w:trPr>
+          <w:cnfStyle w:val="000000100000" w:firstRow="0" w:lastRow="0" w:firstColumn="0" w:lastColumn="0" w:oddVBand="0" w:evenVBand="0" w:oddHBand="1" w:evenHBand="0" w:firstRowFirstColumn="0" w:firstRowLastColumn="0" w:lastRowFirstColumn="0" w:lastRowLastColumn="0"/>
+          <w:trHeight w:val="363"/>
+        </w:trPr>
+        <w:tc>
+          <w:tcPr>
+            <w:cnfStyle w:val="001000000000" w:firstRow="0" w:lastRow="0" w:firstColumn="1" w:lastColumn="0" w:oddVBand="0" w:evenVBand="0" w:oddHBand="0" w:evenHBand="0" w:firstRowFirstColumn="0" w:firstRowLastColumn="0" w:lastRowFirstColumn="0" w:lastRowLastColumn="0"/>
+            <w:tcW w:w="1229" w:type="dxa"/>
+            <w:tcBorders>
+              <w:left w:val="single" w:sz="4" w:space="0" w:color="000000" w:themeColor="text1"/>
+              <w:bottom w:val="single" w:sz="4" w:space="0" w:color="000000" w:themeColor="text1"/>
+            </w:tcBorders>
+          </w:tcPr>
+          <w:p>
+            <w:pPr>
+              <w:rPr>
+                <w:lang w:val="pt-PT"/>
+              </w:rPr>
+            </w:pPr>
+            <w:r>
+              <w:rPr>
+                <w:lang w:val="pt-PT"/>
+              </w:rPr>
+              <w:t>4</w:t>
+            </w:r>
+          </w:p>
+        </w:tc>
+        <w:tc>
+          <w:tcPr>
+            <w:tcW w:w="2739" w:type="dxa"/>
+          </w:tcPr>
+          <w:p>
+            <w:pPr>
+              <w:cnfStyle w:val="000000100000" w:firstRow="0" w:lastRow="0" w:firstColumn="0" w:lastColumn="0" w:oddVBand="0" w:evenVBand="0" w:oddHBand="1" w:evenHBand="0" w:firstRowFirstColumn="0" w:firstRowLastColumn="0" w:lastRowFirstColumn="0" w:lastRowLastColumn="0"/>
+              <w:rPr>
+                <w:lang w:val="pt-PT"/>
+              </w:rPr>
+            </w:pPr>
+            <w:r>
+              <w:rPr>
+                <w:lang w:val="pt-PT"/>
+              </w:rPr>
+              <w:t>[1,2,6,4]</w:t>
+            </w:r>
+          </w:p>
+        </w:tc>
+        <w:tc>
+          <w:tcPr>
+            <w:tcW w:w="1249" w:type="dxa"/>
+          </w:tcPr>
+          <w:p>
+            <w:pPr>
+              <w:cnfStyle w:val="000000100000" w:firstRow="0" w:lastRow="0" w:firstColumn="0" w:lastColumn="0" w:oddVBand="0" w:evenVBand="0" w:oddHBand="1" w:evenHBand="0" w:firstRowFirstColumn="0" w:firstRowLastColumn="0" w:lastRowFirstColumn="0" w:lastRowLastColumn="0"/>
+              <w:rPr>
+                <w:lang w:val="pt-PT"/>
+              </w:rPr>
+            </w:pPr>
+            <w:r>
+              <w:rPr>
+                <w:lang w:val="pt-PT"/>
+              </w:rPr>
+              <w:t>5.38e-5</w:t>
+            </w:r>
+          </w:p>
+        </w:tc>
+        <w:tc>
+          <w:tcPr>
+            <w:tcW w:w="1250" w:type="dxa"/>
+          </w:tcPr>
+          <w:p>
+            <w:pPr>
+              <w:cnfStyle w:val="000000100000" w:firstRow="0" w:lastRow="0" w:firstColumn="0" w:lastColumn="0" w:oddVBand="0" w:evenVBand="0" w:oddHBand="1" w:evenHBand="0" w:firstRowFirstColumn="0" w:firstRowLastColumn="0" w:lastRowFirstColumn="0" w:lastRowLastColumn="0"/>
+              <w:rPr>
+                <w:lang w:val="pt-PT"/>
+              </w:rPr>
+            </w:pPr>
+            <w:r>
+              <w:rPr>
+                <w:lang w:val="pt-PT"/>
+              </w:rPr>
+              <w:t>3.81e-5</w:t>
+            </w:r>
+          </w:p>
+        </w:tc>
+        <w:tc>
+          <w:tcPr>
+            <w:tcW w:w="1296" w:type="dxa"/>
+          </w:tcPr>
+          <w:p>
+            <w:pPr>
+              <w:cnfStyle w:val="000000100000" w:firstRow="0" w:lastRow="0" w:firstColumn="0" w:lastColumn="0" w:oddVBand="0" w:evenVBand="0" w:oddHBand="1" w:evenHBand="0" w:firstRowFirstColumn="0" w:firstRowLastColumn="0" w:lastRowFirstColumn="0" w:lastRowLastColumn="0"/>
+              <w:rPr>
+                <w:lang w:val="pt-PT"/>
+              </w:rPr>
+            </w:pPr>
+            <w:r>
+              <w:rPr>
+                <w:lang w:val="pt-PT"/>
+              </w:rPr>
+              <w:t>6.48e-5</w:t>
+            </w:r>
+          </w:p>
+        </w:tc>
+        <w:tc>
+          <w:tcPr>
+            <w:tcW w:w="1346" w:type="dxa"/>
+          </w:tcPr>
+          <w:p>
+            <w:pPr>
+              <w:cnfStyle w:val="000000100000" w:firstRow="0" w:lastRow="0" w:firstColumn="0" w:lastColumn="0" w:oddVBand="0" w:evenVBand="0" w:oddHBand="1" w:evenHBand="0" w:firstRowFirstColumn="0" w:firstRowLastColumn="0" w:lastRowFirstColumn="0" w:lastRowLastColumn="0"/>
+              <w:rPr>
+                <w:lang w:val="pt-PT"/>
+              </w:rPr>
+            </w:pPr>
+            <w:r>
+              <w:rPr>
+                <w:lang w:val="pt-PT"/>
+              </w:rPr>
+              <w:t>Massa</w:t>
+            </w:r>
+          </w:p>
+        </w:tc>
+      </w:tr>
+      <w:tr>
+        <w:trPr>
+          <w:trHeight w:val="385"/>
+        </w:trPr>
+        <w:tc>
+          <w:tcPr>
+            <w:cnfStyle w:val="001000000000" w:firstRow="0" w:lastRow="0" w:firstColumn="1" w:lastColumn="0" w:oddVBand="0" w:evenVBand="0" w:oddHBand="0" w:evenHBand="0" w:firstRowFirstColumn="0" w:firstRowLastColumn="0" w:lastRowFirstColumn="0" w:lastRowLastColumn="0"/>
+            <w:tcW w:w="1229" w:type="dxa"/>
+            <w:tcBorders>
+              <w:left w:val="single" w:sz="4" w:space="0" w:color="000000" w:themeColor="text1"/>
+            </w:tcBorders>
+          </w:tcPr>
+          <w:p>
+            <w:pPr>
+              <w:rPr>
+                <w:lang w:val="pt-PT"/>
+              </w:rPr>
+            </w:pPr>
+            <w:r>
+              <w:rPr>
+                <w:lang w:val="pt-PT"/>
+              </w:rPr>
+              <w:t>5</w:t>
+            </w:r>
+          </w:p>
+        </w:tc>
+        <w:tc>
+          <w:tcPr>
+            <w:tcW w:w="2739" w:type="dxa"/>
+          </w:tcPr>
+          <w:p>
+            <w:pPr>
+              <w:cnfStyle w:val="000000000000" w:firstRow="0" w:lastRow="0" w:firstColumn="0" w:lastColumn="0" w:oddVBand="0" w:evenVBand="0" w:oddHBand="0" w:evenHBand="0" w:firstRowFirstColumn="0" w:firstRowLastColumn="0" w:lastRowFirstColumn="0" w:lastRowLastColumn="0"/>
+              <w:rPr>
+                <w:lang w:val="pt-PT"/>
+              </w:rPr>
+            </w:pPr>
+            <w:r>
+              <w:rPr>
+                <w:lang w:val="pt-PT"/>
+              </w:rPr>
+              <w:t>[1,2,6,4,7]</w:t>
+            </w:r>
+          </w:p>
+        </w:tc>
+        <w:tc>
+          <w:tcPr>
+            <w:tcW w:w="1249" w:type="dxa"/>
+          </w:tcPr>
+          <w:p>
+            <w:pPr>
+              <w:cnfStyle w:val="000000000000" w:firstRow="0" w:lastRow="0" w:firstColumn="0" w:lastColumn="0" w:oddVBand="0" w:evenVBand="0" w:oddHBand="0" w:evenHBand="0" w:firstRowFirstColumn="0" w:firstRowLastColumn="0" w:lastRowFirstColumn="0" w:lastRowLastColumn="0"/>
+              <w:rPr>
+                <w:lang w:val="pt-PT"/>
+              </w:rPr>
+            </w:pPr>
+            <w:r>
+              <w:rPr>
+                <w:lang w:val="pt-PT"/>
+              </w:rPr>
+              <w:t>1.02e-4</w:t>
+            </w:r>
+          </w:p>
+        </w:tc>
+        <w:tc>
+          <w:tcPr>
+            <w:tcW w:w="1250" w:type="dxa"/>
+          </w:tcPr>
+          <w:p>
+            <w:pPr>
+              <w:cnfStyle w:val="000000000000" w:firstRow="0" w:lastRow="0" w:firstColumn="0" w:lastColumn="0" w:oddVBand="0" w:evenVBand="0" w:oddHBand="0" w:evenHBand="0" w:firstRowFirstColumn="0" w:firstRowLastColumn="0" w:lastRowFirstColumn="0" w:lastRowLastColumn="0"/>
+              <w:rPr>
+                <w:lang w:val="pt-PT"/>
+              </w:rPr>
+            </w:pPr>
+            <w:r>
+              <w:rPr>
+                <w:lang w:val="pt-PT"/>
+              </w:rPr>
+              <w:t>4.88e-5</w:t>
+            </w:r>
+          </w:p>
+        </w:tc>
+        <w:tc>
+          <w:tcPr>
+            <w:tcW w:w="1296" w:type="dxa"/>
+          </w:tcPr>
+          <w:p>
+            <w:pPr>
+              <w:cnfStyle w:val="000000000000" w:firstRow="0" w:lastRow="0" w:firstColumn="0" w:lastColumn="0" w:oddVBand="0" w:evenVBand="0" w:oddHBand="0" w:evenHBand="0" w:firstRowFirstColumn="0" w:firstRowLastColumn="0" w:lastRowFirstColumn="0" w:lastRowLastColumn="0"/>
+              <w:rPr>
+                <w:lang w:val="pt-PT"/>
+              </w:rPr>
+            </w:pPr>
+            <w:r>
+              <w:rPr>
+                <w:lang w:val="pt-PT"/>
+              </w:rPr>
+              <w:t>6.60e-5</w:t>
+            </w:r>
+          </w:p>
+        </w:tc>
+        <w:tc>
+          <w:tcPr>
+            <w:tcW w:w="1346" w:type="dxa"/>
+          </w:tcPr>
+          <w:p>
+            <w:pPr>
+              <w:cnfStyle w:val="000000000000" w:firstRow="0" w:lastRow="0" w:firstColumn="0" w:lastColumn="0" w:oddVBand="0" w:evenVBand="0" w:oddHBand="0" w:evenHBand="0" w:firstRowFirstColumn="0" w:firstRowLastColumn="0" w:lastRowFirstColumn="0" w:lastRowLastColumn="0"/>
+              <w:rPr>
+                <w:lang w:val="pt-PT"/>
+              </w:rPr>
+            </w:pPr>
+            <w:r>
+              <w:rPr>
+                <w:lang w:val="pt-PT"/>
+              </w:rPr>
+              <w:t>Massa</w:t>
+            </w:r>
+          </w:p>
+        </w:tc>
+      </w:tr>
+      <w:tr>
+        <w:trPr>
+          <w:cnfStyle w:val="000000100000" w:firstRow="0" w:lastRow="0" w:firstColumn="0" w:lastColumn="0" w:oddVBand="0" w:evenVBand="0" w:oddHBand="1" w:evenHBand="0" w:firstRowFirstColumn="0" w:firstRowLastColumn="0" w:lastRowFirstColumn="0" w:lastRowLastColumn="0"/>
+          <w:trHeight w:val="363"/>
+        </w:trPr>
+        <w:tc>
+          <w:tcPr>
+            <w:cnfStyle w:val="001000000000" w:firstRow="0" w:lastRow="0" w:firstColumn="1" w:lastColumn="0" w:oddVBand="0" w:evenVBand="0" w:oddHBand="0" w:evenHBand="0" w:firstRowFirstColumn="0" w:firstRowLastColumn="0" w:lastRowFirstColumn="0" w:lastRowLastColumn="0"/>
+            <w:tcW w:w="1229" w:type="dxa"/>
+            <w:tcBorders>
+              <w:left w:val="single" w:sz="4" w:space="0" w:color="000000" w:themeColor="text1"/>
+            </w:tcBorders>
+          </w:tcPr>
+          <w:p>
+            <w:pPr>
+              <w:rPr>
+                <w:lang w:val="pt-PT"/>
+              </w:rPr>
+            </w:pPr>
+            <w:r>
+              <w:rPr>
+                <w:lang w:val="pt-PT"/>
+              </w:rPr>
+              <w:t>6</w:t>
+            </w:r>
+          </w:p>
+        </w:tc>
+        <w:tc>
+          <w:tcPr>
+            <w:tcW w:w="2739" w:type="dxa"/>
+          </w:tcPr>
+          <w:p>
+            <w:pPr>
+              <w:cnfStyle w:val="000000100000" w:firstRow="0" w:lastRow="0" w:firstColumn="0" w:lastColumn="0" w:oddVBand="0" w:evenVBand="0" w:oddHBand="1" w:evenHBand="0" w:firstRowFirstColumn="0" w:firstRowLastColumn="0" w:lastRowFirstColumn="0" w:lastRowLastColumn="0"/>
+              <w:rPr>
+                <w:lang w:val="pt-PT"/>
+              </w:rPr>
+            </w:pPr>
+            <w:r>
+              <w:rPr>
+                <w:lang w:val="pt-PT"/>
+              </w:rPr>
+              <w:t>[1,2,6,4,7,8]</w:t>
+            </w:r>
+          </w:p>
+        </w:tc>
+        <w:tc>
+          <w:tcPr>
+            <w:tcW w:w="1249" w:type="dxa"/>
+          </w:tcPr>
+          <w:p>
+            <w:pPr>
+              <w:cnfStyle w:val="000000100000" w:firstRow="0" w:lastRow="0" w:firstColumn="0" w:lastColumn="0" w:oddVBand="0" w:evenVBand="0" w:oddHBand="1" w:evenHBand="0" w:firstRowFirstColumn="0" w:firstRowLastColumn="0" w:lastRowFirstColumn="0" w:lastRowLastColumn="0"/>
+              <w:rPr>
+                <w:lang w:val="pt-PT"/>
+              </w:rPr>
+            </w:pPr>
+            <w:r>
+              <w:rPr>
+                <w:lang w:val="pt-PT"/>
+              </w:rPr>
+              <w:t>7.20e-5</w:t>
+            </w:r>
+          </w:p>
+        </w:tc>
+        <w:tc>
+          <w:tcPr>
+            <w:tcW w:w="1250" w:type="dxa"/>
+          </w:tcPr>
+          <w:p>
+            <w:pPr>
+              <w:cnfStyle w:val="000000100000" w:firstRow="0" w:lastRow="0" w:firstColumn="0" w:lastColumn="0" w:oddVBand="0" w:evenVBand="0" w:oddHBand="1" w:evenHBand="0" w:firstRowFirstColumn="0" w:firstRowLastColumn="0" w:lastRowFirstColumn="0" w:lastRowLastColumn="0"/>
+              <w:rPr>
+                <w:lang w:val="pt-PT"/>
+              </w:rPr>
+            </w:pPr>
+            <w:r>
+              <w:rPr>
+                <w:lang w:val="pt-PT"/>
+              </w:rPr>
+              <w:t>8.58e-5</w:t>
+            </w:r>
+          </w:p>
+        </w:tc>
+        <w:tc>
+          <w:tcPr>
+            <w:tcW w:w="1296" w:type="dxa"/>
+          </w:tcPr>
+          <w:p>
+            <w:pPr>
+              <w:cnfStyle w:val="000000100000" w:firstRow="0" w:lastRow="0" w:firstColumn="0" w:lastColumn="0" w:oddVBand="0" w:evenVBand="0" w:oddHBand="1" w:evenHBand="0" w:firstRowFirstColumn="0" w:firstRowLastColumn="0" w:lastRowFirstColumn="0" w:lastRowLastColumn="0"/>
+              <w:rPr>
+                <w:lang w:val="pt-PT"/>
+              </w:rPr>
+            </w:pPr>
+            <w:r>
+              <w:rPr>
+                <w:lang w:val="pt-PT"/>
+              </w:rPr>
+              <w:t>5.41e-5</w:t>
+            </w:r>
+          </w:p>
+        </w:tc>
+        <w:tc>
+          <w:tcPr>
+            <w:tcW w:w="1346" w:type="dxa"/>
+          </w:tcPr>
+          <w:p>
+            <w:pPr>
+              <w:cnfStyle w:val="000000100000" w:firstRow="0" w:lastRow="0" w:firstColumn="0" w:lastColumn="0" w:oddVBand="0" w:evenVBand="0" w:oddHBand="1" w:evenHBand="0" w:firstRowFirstColumn="0" w:firstRowLastColumn="0" w:lastRowFirstColumn="0" w:lastRowLastColumn="0"/>
+              <w:rPr>
+                <w:lang w:val="pt-PT"/>
+              </w:rPr>
+            </w:pPr>
+            <w:r>
+              <w:rPr>
+                <w:lang w:val="pt-PT"/>
+              </w:rPr>
+              <w:t>Combinada</w:t>
+            </w:r>
+          </w:p>
+        </w:tc>
+      </w:tr>
+      <w:tr>
+        <w:trPr>
+          <w:trHeight w:val="385"/>
+        </w:trPr>
+        <w:tc>
+          <w:tcPr>
+            <w:cnfStyle w:val="001000000000" w:firstRow="0" w:lastRow="0" w:firstColumn="1" w:lastColumn="0" w:oddVBand="0" w:evenVBand="0" w:oddHBand="0" w:evenHBand="0" w:firstRowFirstColumn="0" w:firstRowLastColumn="0" w:lastRowFirstColumn="0" w:lastRowLastColumn="0"/>
+            <w:tcW w:w="1229" w:type="dxa"/>
+            <w:tcBorders>
+              <w:left w:val="single" w:sz="4" w:space="0" w:color="000000" w:themeColor="text1"/>
+            </w:tcBorders>
+          </w:tcPr>
+          <w:p>
+            <w:pPr>
+              <w:rPr>
+                <w:lang w:val="pt-PT"/>
+              </w:rPr>
+            </w:pPr>
+            <w:r>
+              <w:rPr>
+                <w:lang w:val="pt-PT"/>
+              </w:rPr>
+              <w:t>7</w:t>
+            </w:r>
+          </w:p>
+        </w:tc>
+        <w:tc>
+          <w:tcPr>
+            <w:tcW w:w="2739" w:type="dxa"/>
+          </w:tcPr>
+          <w:p>
+            <w:pPr>
+              <w:cnfStyle w:val="000000000000" w:firstRow="0" w:lastRow="0" w:firstColumn="0" w:lastColumn="0" w:oddVBand="0" w:evenVBand="0" w:oddHBand="0" w:evenHBand="0" w:firstRowFirstColumn="0" w:firstRowLastColumn="0" w:lastRowFirstColumn="0" w:lastRowLastColumn="0"/>
+              <w:rPr>
+                <w:lang w:val="pt-PT"/>
+              </w:rPr>
+            </w:pPr>
+            <w:r>
+              <w:rPr>
+                <w:lang w:val="pt-PT"/>
+              </w:rPr>
+              <w:t>[1,2,6,4,7,8,9]</w:t>
+            </w:r>
+          </w:p>
+        </w:tc>
+        <w:tc>
+          <w:tcPr>
+            <w:tcW w:w="1249" w:type="dxa"/>
+          </w:tcPr>
+          <w:p>
+            <w:pPr>
+              <w:cnfStyle w:val="000000000000" w:firstRow="0" w:lastRow="0" w:firstColumn="0" w:lastColumn="0" w:oddVBand="0" w:evenVBand="0" w:oddHBand="0" w:evenHBand="0" w:firstRowFirstColumn="0" w:firstRowLastColumn="0" w:lastRowFirstColumn="0" w:lastRowLastColumn="0"/>
+              <w:rPr>
+                <w:lang w:val="pt-PT"/>
+              </w:rPr>
+            </w:pPr>
+            <w:r>
+              <w:rPr>
+                <w:lang w:val="pt-PT"/>
+              </w:rPr>
+              <w:t>9.98e-5</w:t>
+            </w:r>
+          </w:p>
+        </w:tc>
+        <w:tc>
+          <w:tcPr>
+            <w:tcW w:w="1250" w:type="dxa"/>
+          </w:tcPr>
+          <w:p>
+            <w:pPr>
+              <w:cnfStyle w:val="000000000000" w:firstRow="0" w:lastRow="0" w:firstColumn="0" w:lastColumn="0" w:oddVBand="0" w:evenVBand="0" w:oddHBand="0" w:evenHBand="0" w:firstRowFirstColumn="0" w:firstRowLastColumn="0" w:lastRowFirstColumn="0" w:lastRowLastColumn="0"/>
+              <w:rPr>
+                <w:lang w:val="pt-PT"/>
+              </w:rPr>
+            </w:pPr>
+            <w:r>
+              <w:rPr>
+                <w:lang w:val="pt-PT"/>
+              </w:rPr>
+              <w:t>5.50e-5</w:t>
+            </w:r>
+          </w:p>
+        </w:tc>
+        <w:tc>
+          <w:tcPr>
+            <w:tcW w:w="1296" w:type="dxa"/>
+          </w:tcPr>
+          <w:p>
+            <w:pPr>
+              <w:cnfStyle w:val="000000000000" w:firstRow="0" w:lastRow="0" w:firstColumn="0" w:lastColumn="0" w:oddVBand="0" w:evenVBand="0" w:oddHBand="0" w:evenHBand="0" w:firstRowFirstColumn="0" w:firstRowLastColumn="0" w:lastRowFirstColumn="0" w:lastRowLastColumn="0"/>
+              <w:rPr>
+                <w:lang w:val="pt-PT"/>
+              </w:rPr>
+            </w:pPr>
+            <w:r>
+              <w:rPr>
+                <w:lang w:val="pt-PT"/>
+              </w:rPr>
+              <w:t>1.06e-5</w:t>
+            </w:r>
+          </w:p>
+        </w:tc>
+        <w:tc>
+          <w:tcPr>
+            <w:tcW w:w="1346" w:type="dxa"/>
+          </w:tcPr>
+          <w:p>
+            <w:pPr>
+              <w:cnfStyle w:val="000000000000" w:firstRow="0" w:lastRow="0" w:firstColumn="0" w:lastColumn="0" w:oddVBand="0" w:evenVBand="0" w:oddHBand="0" w:evenHBand="0" w:firstRowFirstColumn="0" w:firstRowLastColumn="0" w:lastRowFirstColumn="0" w:lastRowLastColumn="0"/>
+              <w:rPr>
+                <w:lang w:val="pt-PT"/>
+              </w:rPr>
+            </w:pPr>
+            <w:r>
+              <w:rPr>
+                <w:lang w:val="pt-PT"/>
+              </w:rPr>
+              <w:t>Combinada</w:t>
+            </w:r>
+          </w:p>
+        </w:tc>
+      </w:tr>
+      <w:tr>
+        <w:trPr>
+          <w:cnfStyle w:val="000000100000" w:firstRow="0" w:lastRow="0" w:firstColumn="0" w:lastColumn="0" w:oddVBand="0" w:evenVBand="0" w:oddHBand="1" w:evenHBand="0" w:firstRowFirstColumn="0" w:firstRowLastColumn="0" w:lastRowFirstColumn="0" w:lastRowLastColumn="0"/>
+          <w:trHeight w:val="56"/>
+        </w:trPr>
+        <w:tc>
+          <w:tcPr>
+            <w:cnfStyle w:val="001000000000" w:firstRow="0" w:lastRow="0" w:firstColumn="1" w:lastColumn="0" w:oddVBand="0" w:evenVBand="0" w:oddHBand="0" w:evenHBand="0" w:firstRowFirstColumn="0" w:firstRowLastColumn="0" w:lastRowFirstColumn="0" w:lastRowLastColumn="0"/>
+            <w:tcW w:w="1229" w:type="dxa"/>
+            <w:tcBorders>
+              <w:left w:val="single" w:sz="4" w:space="0" w:color="000000" w:themeColor="text1"/>
+            </w:tcBorders>
+          </w:tcPr>
+          <w:p>
+            <w:pPr>
+              <w:rPr>
+                <w:lang w:val="pt-PT"/>
+              </w:rPr>
+            </w:pPr>
+            <w:r>
+              <w:rPr>
+                <w:lang w:val="pt-PT"/>
+              </w:rPr>
+              <w:t>8</w:t>
+            </w:r>
+          </w:p>
+        </w:tc>
+        <w:tc>
+          <w:tcPr>
+            <w:tcW w:w="2739" w:type="dxa"/>
+          </w:tcPr>
+          <w:p>
+            <w:pPr>
+              <w:cnfStyle w:val="000000100000" w:firstRow="0" w:lastRow="0" w:firstColumn="0" w:lastColumn="0" w:oddVBand="0" w:evenVBand="0" w:oddHBand="1" w:evenHBand="0" w:firstRowFirstColumn="0" w:firstRowLastColumn="0" w:lastRowFirstColumn="0" w:lastRowLastColumn="0"/>
+              <w:rPr>
+                <w:lang w:val="pt-PT"/>
+              </w:rPr>
+            </w:pPr>
+            <w:r>
+              <w:rPr>
+                <w:lang w:val="pt-PT"/>
+              </w:rPr>
+              <w:t>[1,2,6,4,7,8,9,10]</w:t>
+            </w:r>
+          </w:p>
+        </w:tc>
+        <w:tc>
+          <w:tcPr>
+            <w:tcW w:w="1249" w:type="dxa"/>
+          </w:tcPr>
+          <w:p>
+            <w:pPr>
+              <w:cnfStyle w:val="000000100000" w:firstRow="0" w:lastRow="0" w:firstColumn="0" w:lastColumn="0" w:oddVBand="0" w:evenVBand="0" w:oddHBand="1" w:evenHBand="0" w:firstRowFirstColumn="0" w:firstRowLastColumn="0" w:lastRowFirstColumn="0" w:lastRowLastColumn="0"/>
+              <w:rPr>
+                <w:lang w:val="pt-PT"/>
+              </w:rPr>
+            </w:pPr>
+            <w:r>
+              <w:rPr>
+                <w:lang w:val="pt-PT"/>
+              </w:rPr>
+              <w:t>1.05e-5</w:t>
+            </w:r>
+          </w:p>
+        </w:tc>
+        <w:tc>
+          <w:tcPr>
+            <w:tcW w:w="1250" w:type="dxa"/>
+          </w:tcPr>
+          <w:p>
+            <w:pPr>
+              <w:cnfStyle w:val="000000100000" w:firstRow="0" w:lastRow="0" w:firstColumn="0" w:lastColumn="0" w:oddVBand="0" w:evenVBand="0" w:oddHBand="1" w:evenHBand="0" w:firstRowFirstColumn="0" w:firstRowLastColumn="0" w:lastRowFirstColumn="0" w:lastRowLastColumn="0"/>
+              <w:rPr>
+                <w:lang w:val="pt-PT"/>
+              </w:rPr>
+            </w:pPr>
+            <w:r>
+              <w:rPr>
+                <w:lang w:val="pt-PT"/>
+              </w:rPr>
+              <w:t>7.60e-5</w:t>
+            </w:r>
+          </w:p>
+        </w:tc>
+        <w:tc>
+          <w:tcPr>
+            <w:tcW w:w="1296" w:type="dxa"/>
+          </w:tcPr>
+          <w:p>
+            <w:pPr>
+              <w:cnfStyle w:val="000000100000" w:firstRow="0" w:lastRow="0" w:firstColumn="0" w:lastColumn="0" w:oddVBand="0" w:evenVBand="0" w:oddHBand="1" w:evenHBand="0" w:firstRowFirstColumn="0" w:firstRowLastColumn="0" w:lastRowFirstColumn="0" w:lastRowLastColumn="0"/>
+              <w:rPr>
+                <w:lang w:val="pt-PT"/>
+              </w:rPr>
+            </w:pPr>
+            <w:r>
+              <w:rPr>
+                <w:lang w:val="pt-PT"/>
+              </w:rPr>
+              <w:t>1.07e-4</w:t>
+            </w:r>
+          </w:p>
+        </w:tc>
+        <w:tc>
+          <w:tcPr>
+            <w:tcW w:w="1346" w:type="dxa"/>
+          </w:tcPr>
+          <w:p>
+            <w:pPr>
+              <w:cnfStyle w:val="000000100000" w:firstRow="0" w:lastRow="0" w:firstColumn="0" w:lastColumn="0" w:oddVBand="0" w:evenVBand="0" w:oddHBand="1" w:evenHBand="0" w:firstRowFirstColumn="0" w:firstRowLastColumn="0" w:lastRowFirstColumn="0" w:lastRowLastColumn="0"/>
+              <w:rPr>
+                <w:lang w:val="pt-PT"/>
+              </w:rPr>
+            </w:pPr>
+            <w:r>
+              <w:rPr>
+                <w:lang w:val="pt-PT"/>
+              </w:rPr>
+              <w:t xml:space="preserve">Distância </w:t>
+            </w:r>
+          </w:p>
+        </w:tc>
+      </w:tr>
+      <w:tr>
+        <w:trPr>
+          <w:trHeight w:val="385"/>
+        </w:trPr>
+        <w:tc>
+          <w:tcPr>
+            <w:cnfStyle w:val="001000000000" w:firstRow="0" w:lastRow="0" w:firstColumn="1" w:lastColumn="0" w:oddVBand="0" w:evenVBand="0" w:oddHBand="0" w:evenHBand="0" w:firstRowFirstColumn="0" w:firstRowLastColumn="0" w:lastRowFirstColumn="0" w:lastRowLastColumn="0"/>
+            <w:tcW w:w="1229" w:type="dxa"/>
+            <w:tcBorders>
+              <w:left w:val="single" w:sz="4" w:space="0" w:color="000000" w:themeColor="text1"/>
+            </w:tcBorders>
+          </w:tcPr>
+          <w:p>
+            <w:pPr>
+              <w:rPr>
+                <w:lang w:val="pt-PT"/>
+              </w:rPr>
+            </w:pPr>
+            <w:r>
+              <w:rPr>
+                <w:lang w:val="pt-PT"/>
+              </w:rPr>
+              <w:t>9</w:t>
+            </w:r>
+          </w:p>
+        </w:tc>
+        <w:tc>
+          <w:tcPr>
+            <w:tcW w:w="2739" w:type="dxa"/>
+          </w:tcPr>
+          <w:p>
+            <w:pPr>
+              <w:cnfStyle w:val="000000000000" w:firstRow="0" w:lastRow="0" w:firstColumn="0" w:lastColumn="0" w:oddVBand="0" w:evenVBand="0" w:oddHBand="0" w:evenHBand="0" w:firstRowFirstColumn="0" w:firstRowLastColumn="0" w:lastRowFirstColumn="0" w:lastRowLastColumn="0"/>
+              <w:rPr>
+                <w:lang w:val="pt-PT"/>
+              </w:rPr>
+            </w:pPr>
+            <w:r>
+              <w:rPr>
+                <w:lang w:val="pt-PT"/>
+              </w:rPr>
+              <w:t>[1,2,6,4,7,8,9,10,3]</w:t>
+            </w:r>
+          </w:p>
+        </w:tc>
+        <w:tc>
+          <w:tcPr>
+            <w:tcW w:w="1249" w:type="dxa"/>
+          </w:tcPr>
+          <w:p>
+            <w:pPr>
+              <w:cnfStyle w:val="000000000000" w:firstRow="0" w:lastRow="0" w:firstColumn="0" w:lastColumn="0" w:oddVBand="0" w:evenVBand="0" w:oddHBand="0" w:evenHBand="0" w:firstRowFirstColumn="0" w:firstRowLastColumn="0" w:lastRowFirstColumn="0" w:lastRowLastColumn="0"/>
+              <w:rPr>
+                <w:lang w:val="pt-PT"/>
+              </w:rPr>
+            </w:pPr>
+            <w:r>
+              <w:rPr>
+                <w:lang w:val="pt-PT"/>
+              </w:rPr>
+              <w:t>1.14e-4</w:t>
+            </w:r>
+          </w:p>
+        </w:tc>
+        <w:tc>
+          <w:tcPr>
+            <w:tcW w:w="1250" w:type="dxa"/>
+          </w:tcPr>
+          <w:p>
+            <w:pPr>
+              <w:cnfStyle w:val="000000000000" w:firstRow="0" w:lastRow="0" w:firstColumn="0" w:lastColumn="0" w:oddVBand="0" w:evenVBand="0" w:oddHBand="0" w:evenHBand="0" w:firstRowFirstColumn="0" w:firstRowLastColumn="0" w:lastRowFirstColumn="0" w:lastRowLastColumn="0"/>
+              <w:rPr>
+                <w:lang w:val="pt-PT"/>
+              </w:rPr>
+            </w:pPr>
+            <w:r>
+              <w:rPr>
+                <w:lang w:val="pt-PT"/>
+              </w:rPr>
+              <w:t>1.36e-5</w:t>
+            </w:r>
+          </w:p>
+        </w:tc>
+        <w:tc>
+          <w:tcPr>
+            <w:tcW w:w="1296" w:type="dxa"/>
+          </w:tcPr>
+          <w:p>
+            <w:pPr>
+              <w:cnfStyle w:val="000000000000" w:firstRow="0" w:lastRow="0" w:firstColumn="0" w:lastColumn="0" w:oddVBand="0" w:evenVBand="0" w:oddHBand="0" w:evenHBand="0" w:firstRowFirstColumn="0" w:firstRowLastColumn="0" w:lastRowFirstColumn="0" w:lastRowLastColumn="0"/>
+              <w:rPr>
+                <w:lang w:val="pt-PT"/>
+              </w:rPr>
+            </w:pPr>
+            <w:r>
+              <w:rPr>
+                <w:lang w:val="pt-PT"/>
+              </w:rPr>
+              <w:t>1.43e-4</w:t>
+            </w:r>
+          </w:p>
+        </w:tc>
+        <w:tc>
+          <w:tcPr>
+            <w:tcW w:w="1346" w:type="dxa"/>
+          </w:tcPr>
+          <w:p>
+            <w:pPr>
+              <w:cnfStyle w:val="000000000000" w:firstRow="0" w:lastRow="0" w:firstColumn="0" w:lastColumn="0" w:oddVBand="0" w:evenVBand="0" w:oddHBand="0" w:evenHBand="0" w:firstRowFirstColumn="0" w:firstRowLastColumn="0" w:lastRowFirstColumn="0" w:lastRowLastColumn="0"/>
+              <w:rPr>
+                <w:lang w:val="pt-PT"/>
+              </w:rPr>
+            </w:pPr>
+            <w:r>
+              <w:rPr>
+                <w:lang w:val="pt-PT"/>
+              </w:rPr>
+              <w:t>Massa</w:t>
+            </w:r>
+          </w:p>
+        </w:tc>
+      </w:tr>
+      <w:tr>
+        <w:trPr>
+          <w:cnfStyle w:val="000000100000" w:firstRow="0" w:lastRow="0" w:firstColumn="0" w:lastColumn="0" w:oddVBand="0" w:evenVBand="0" w:oddHBand="1" w:evenHBand="0" w:firstRowFirstColumn="0" w:firstRowLastColumn="0" w:lastRowFirstColumn="0" w:lastRowLastColumn="0"/>
+          <w:trHeight w:val="363"/>
+        </w:trPr>
+        <w:tc>
+          <w:tcPr>
+            <w:cnfStyle w:val="001000000000" w:firstRow="0" w:lastRow="0" w:firstColumn="1" w:lastColumn="0" w:oddVBand="0" w:evenVBand="0" w:oddHBand="0" w:evenHBand="0" w:firstRowFirstColumn="0" w:firstRowLastColumn="0" w:lastRowFirstColumn="0" w:lastRowLastColumn="0"/>
+            <w:tcW w:w="1229" w:type="dxa"/>
+            <w:tcBorders>
+              <w:left w:val="single" w:sz="4" w:space="0" w:color="000000" w:themeColor="text1"/>
+            </w:tcBorders>
+          </w:tcPr>
+          <w:p>
+            <w:pPr>
+              <w:rPr>
+                <w:lang w:val="pt-PT"/>
+              </w:rPr>
+            </w:pPr>
+            <w:r>
+              <w:rPr>
+                <w:lang w:val="pt-PT"/>
+              </w:rPr>
+              <w:t>10</w:t>
+            </w:r>
+          </w:p>
+        </w:tc>
+        <w:tc>
+          <w:tcPr>
+            <w:tcW w:w="2739" w:type="dxa"/>
+          </w:tcPr>
+          <w:p>
+            <w:pPr>
+              <w:cnfStyle w:val="000000100000" w:firstRow="0" w:lastRow="0" w:firstColumn="0" w:lastColumn="0" w:oddVBand="0" w:evenVBand="0" w:oddHBand="1" w:evenHBand="0" w:firstRowFirstColumn="0" w:firstRowLastColumn="0" w:lastRowFirstColumn="0" w:lastRowLastColumn="0"/>
+              <w:rPr>
+                <w:lang w:val="pt-PT"/>
+              </w:rPr>
+            </w:pPr>
+            <w:r>
+              <w:rPr>
+                <w:lang w:val="pt-PT"/>
+              </w:rPr>
+              <w:t>[1,2,6,4,7,8,9,10,3,11]</w:t>
+            </w:r>
+          </w:p>
+        </w:tc>
+        <w:tc>
+          <w:tcPr>
+            <w:tcW w:w="1249" w:type="dxa"/>
+          </w:tcPr>
+          <w:p>
+            <w:pPr>
+              <w:cnfStyle w:val="000000100000" w:firstRow="0" w:lastRow="0" w:firstColumn="0" w:lastColumn="0" w:oddVBand="0" w:evenVBand="0" w:oddHBand="1" w:evenHBand="0" w:firstRowFirstColumn="0" w:firstRowLastColumn="0" w:lastRowFirstColumn="0" w:lastRowLastColumn="0"/>
+              <w:rPr>
+                <w:lang w:val="pt-PT"/>
+              </w:rPr>
+            </w:pPr>
+            <w:r>
+              <w:rPr>
+                <w:lang w:val="pt-PT"/>
+              </w:rPr>
+              <w:t>1.30e-4</w:t>
+            </w:r>
+          </w:p>
+        </w:tc>
+        <w:tc>
+          <w:tcPr>
+            <w:tcW w:w="1250" w:type="dxa"/>
+          </w:tcPr>
+          <w:p>
+            <w:pPr>
+              <w:cnfStyle w:val="000000100000" w:firstRow="0" w:lastRow="0" w:firstColumn="0" w:lastColumn="0" w:oddVBand="0" w:evenVBand="0" w:oddHBand="1" w:evenHBand="0" w:firstRowFirstColumn="0" w:firstRowLastColumn="0" w:lastRowFirstColumn="0" w:lastRowLastColumn="0"/>
+              <w:rPr>
+                <w:lang w:val="pt-PT"/>
+              </w:rPr>
+            </w:pPr>
+            <w:r>
+              <w:rPr>
+                <w:lang w:val="pt-PT"/>
+              </w:rPr>
+              <w:t>9.51e-5</w:t>
+            </w:r>
+          </w:p>
+        </w:tc>
+        <w:tc>
+          <w:tcPr>
+            <w:tcW w:w="1296" w:type="dxa"/>
+          </w:tcPr>
+          <w:p>
+            <w:pPr>
+              <w:cnfStyle w:val="000000100000" w:firstRow="0" w:lastRow="0" w:firstColumn="0" w:lastColumn="0" w:oddVBand="0" w:evenVBand="0" w:oddHBand="1" w:evenHBand="0" w:firstRowFirstColumn="0" w:firstRowLastColumn="0" w:lastRowFirstColumn="0" w:lastRowLastColumn="0"/>
+              <w:rPr>
+                <w:lang w:val="pt-PT"/>
+              </w:rPr>
+            </w:pPr>
+            <w:r>
+              <w:rPr>
+                <w:lang w:val="pt-PT"/>
+              </w:rPr>
+              <w:t>1.56e-4</w:t>
+            </w:r>
+          </w:p>
+        </w:tc>
+        <w:tc>
+          <w:tcPr>
+            <w:tcW w:w="1346" w:type="dxa"/>
+          </w:tcPr>
+          <w:p>
+            <w:pPr>
+              <w:cnfStyle w:val="000000100000" w:firstRow="0" w:lastRow="0" w:firstColumn="0" w:lastColumn="0" w:oddVBand="0" w:evenVBand="0" w:oddHBand="1" w:evenHBand="0" w:firstRowFirstColumn="0" w:firstRowLastColumn="0" w:lastRowFirstColumn="0" w:lastRowLastColumn="0"/>
+              <w:rPr>
+                <w:lang w:val="pt-PT"/>
+              </w:rPr>
+            </w:pPr>
+            <w:r>
+              <w:rPr>
+                <w:lang w:val="pt-PT"/>
+              </w:rPr>
+              <w:t>Massa</w:t>
+            </w:r>
+          </w:p>
+        </w:tc>
+      </w:tr>
+      <w:tr>
+        <w:trPr>
+          <w:trHeight w:val="385"/>
+        </w:trPr>
+        <w:tc>
+          <w:tcPr>
+            <w:cnfStyle w:val="001000000000" w:firstRow="0" w:lastRow="0" w:firstColumn="1" w:lastColumn="0" w:oddVBand="0" w:evenVBand="0" w:oddHBand="0" w:evenHBand="0" w:firstRowFirstColumn="0" w:firstRowLastColumn="0" w:lastRowFirstColumn="0" w:lastRowLastColumn="0"/>
+            <w:tcW w:w="1229" w:type="dxa"/>
+            <w:tcBorders>
+              <w:left w:val="single" w:sz="4" w:space="0" w:color="000000" w:themeColor="text1"/>
+              <w:bottom w:val="single" w:sz="4" w:space="0" w:color="000000" w:themeColor="text1"/>
+            </w:tcBorders>
+          </w:tcPr>
+          <w:p>
+            <w:pPr>
+              <w:rPr>
+                <w:lang w:val="pt-PT"/>
+              </w:rPr>
+            </w:pPr>
+            <w:r>
+              <w:rPr>
+                <w:lang w:val="pt-PT"/>
+              </w:rPr>
+              <w:t>11</w:t>
+            </w:r>
+          </w:p>
+        </w:tc>
+        <w:tc>
+          <w:tcPr>
+            <w:tcW w:w="2739" w:type="dxa"/>
+          </w:tcPr>
+          <w:p>
+            <w:pPr>
+              <w:cnfStyle w:val="000000000000" w:firstRow="0" w:lastRow="0" w:firstColumn="0" w:lastColumn="0" w:oddVBand="0" w:evenVBand="0" w:oddHBand="0" w:evenHBand="0" w:firstRowFirstColumn="0" w:firstRowLastColumn="0" w:lastRowFirstColumn="0" w:lastRowLastColumn="0"/>
+              <w:rPr>
+                <w:lang w:val="pt-PT"/>
+              </w:rPr>
+            </w:pPr>
+            <w:r>
+              <w:rPr>
+                <w:lang w:val="pt-PT"/>
+              </w:rPr>
+              <w:t>[1,2,6,4,7,8,9,10,3,11,12]</w:t>
+            </w:r>
+          </w:p>
+        </w:tc>
+        <w:tc>
+          <w:tcPr>
+            <w:tcW w:w="1249" w:type="dxa"/>
+          </w:tcPr>
+          <w:p>
+            <w:pPr>
+              <w:cnfStyle w:val="000000000000" w:firstRow="0" w:lastRow="0" w:firstColumn="0" w:lastColumn="0" w:oddVBand="0" w:evenVBand="0" w:oddHBand="0" w:evenHBand="0" w:firstRowFirstColumn="0" w:firstRowLastColumn="0" w:lastRowFirstColumn="0" w:lastRowLastColumn="0"/>
+              <w:rPr>
+                <w:lang w:val="pt-PT"/>
+              </w:rPr>
+            </w:pPr>
+            <w:r>
+              <w:rPr>
+                <w:lang w:val="pt-PT"/>
+              </w:rPr>
+              <w:t>1.33e-4</w:t>
+            </w:r>
+          </w:p>
+        </w:tc>
+        <w:tc>
+          <w:tcPr>
+            <w:tcW w:w="1250" w:type="dxa"/>
+          </w:tcPr>
+          <w:p>
+            <w:pPr>
+              <w:cnfStyle w:val="000000000000" w:firstRow="0" w:lastRow="0" w:firstColumn="0" w:lastColumn="0" w:oddVBand="0" w:evenVBand="0" w:oddHBand="0" w:evenHBand="0" w:firstRowFirstColumn="0" w:firstRowLastColumn="0" w:lastRowFirstColumn="0" w:lastRowLastColumn="0"/>
+              <w:rPr>
+                <w:lang w:val="pt-PT"/>
+              </w:rPr>
+            </w:pPr>
+            <w:r>
+              <w:rPr>
+                <w:lang w:val="pt-PT"/>
+              </w:rPr>
+              <w:t>1.01e-4</w:t>
+            </w:r>
+          </w:p>
+        </w:tc>
+        <w:tc>
+          <w:tcPr>
+            <w:tcW w:w="1296" w:type="dxa"/>
+          </w:tcPr>
+          <w:p>
+            <w:pPr>
+              <w:cnfStyle w:val="000000000000" w:firstRow="0" w:lastRow="0" w:firstColumn="0" w:lastColumn="0" w:oddVBand="0" w:evenVBand="0" w:oddHBand="0" w:evenHBand="0" w:firstRowFirstColumn="0" w:firstRowLastColumn="0" w:lastRowFirstColumn="0" w:lastRowLastColumn="0"/>
+              <w:rPr>
+                <w:lang w:val="pt-PT"/>
+              </w:rPr>
+            </w:pPr>
+            <w:r>
+              <w:rPr>
+                <w:lang w:val="pt-PT"/>
+              </w:rPr>
+              <w:t>1.80e-4</w:t>
+            </w:r>
+          </w:p>
+        </w:tc>
+        <w:tc>
+          <w:tcPr>
+            <w:tcW w:w="1346" w:type="dxa"/>
+          </w:tcPr>
+          <w:p>
+            <w:pPr>
+              <w:cnfStyle w:val="000000000000" w:firstRow="0" w:lastRow="0" w:firstColumn="0" w:lastColumn="0" w:oddVBand="0" w:evenVBand="0" w:oddHBand="0" w:evenHBand="0" w:firstRowFirstColumn="0" w:firstRowLastColumn="0" w:lastRowFirstColumn="0" w:lastRowLastColumn="0"/>
+              <w:rPr>
+                <w:lang w:val="pt-PT"/>
+              </w:rPr>
+            </w:pPr>
+            <w:r>
+              <w:rPr>
+                <w:lang w:val="pt-PT"/>
+              </w:rPr>
+              <w:t>Massa</w:t>
+            </w:r>
+          </w:p>
+        </w:tc>
+      </w:tr>
+      <w:tr>
+        <w:trPr>
+          <w:cnfStyle w:val="000000100000" w:firstRow="0" w:lastRow="0" w:firstColumn="0" w:lastColumn="0" w:oddVBand="0" w:evenVBand="0" w:oddHBand="1" w:evenHBand="0" w:firstRowFirstColumn="0" w:firstRowLastColumn="0" w:lastRowFirstColumn="0" w:lastRowLastColumn="0"/>
+          <w:trHeight w:val="363"/>
+        </w:trPr>
+        <w:tc>
+          <w:tcPr>
+            <w:cnfStyle w:val="001000000000" w:firstRow="0" w:lastRow="0" w:firstColumn="1" w:lastColumn="0" w:oddVBand="0" w:evenVBand="0" w:oddHBand="0" w:evenHBand="0" w:firstRowFirstColumn="0" w:firstRowLastColumn="0" w:lastRowFirstColumn="0" w:lastRowLastColumn="0"/>
+            <w:tcW w:w="1229" w:type="dxa"/>
+            <w:tcBorders>
+              <w:left w:val="single" w:sz="4" w:space="0" w:color="000000" w:themeColor="text1"/>
+              <w:bottom w:val="single" w:sz="4" w:space="0" w:color="000000" w:themeColor="text1"/>
+            </w:tcBorders>
+          </w:tcPr>
+          <w:p>
+            <w:pPr>
+              <w:rPr>
+                <w:lang w:val="pt-PT"/>
+              </w:rPr>
+            </w:pPr>
+            <w:r>
+              <w:rPr>
+                <w:lang w:val="pt-PT"/>
+              </w:rPr>
+              <w:t>12</w:t>
+            </w:r>
+          </w:p>
+        </w:tc>
+        <w:tc>
+          <w:tcPr>
+            <w:tcW w:w="2739" w:type="dxa"/>
+          </w:tcPr>
+          <w:p>
+            <w:pPr>
+              <w:cnfStyle w:val="000000100000" w:firstRow="0" w:lastRow="0" w:firstColumn="0" w:lastColumn="0" w:oddVBand="0" w:evenVBand="0" w:oddHBand="1" w:evenHBand="0" w:firstRowFirstColumn="0" w:firstRowLastColumn="0" w:lastRowFirstColumn="0" w:lastRowLastColumn="0"/>
+              <w:rPr>
+                <w:lang w:val="pt-PT"/>
+              </w:rPr>
+            </w:pPr>
+            <w:r>
+              <w:rPr>
+                <w:lang w:val="pt-PT"/>
+              </w:rPr>
+              <w:t>[1,2,6,4,7,8,9,10,3,11,12,13]</w:t>
+            </w:r>
+          </w:p>
+        </w:tc>
+        <w:tc>
+          <w:tcPr>
+            <w:tcW w:w="1249" w:type="dxa"/>
+          </w:tcPr>
+          <w:p>
+            <w:pPr>
+              <w:cnfStyle w:val="000000100000" w:firstRow="0" w:lastRow="0" w:firstColumn="0" w:lastColumn="0" w:oddVBand="0" w:evenVBand="0" w:oddHBand="1" w:evenHBand="0" w:firstRowFirstColumn="0" w:firstRowLastColumn="0" w:lastRowFirstColumn="0" w:lastRowLastColumn="0"/>
+              <w:rPr>
+                <w:lang w:val="pt-PT"/>
+              </w:rPr>
+            </w:pPr>
+            <w:r>
+              <w:rPr>
+                <w:lang w:val="pt-PT"/>
+              </w:rPr>
+              <w:t>1.50e-4</w:t>
+            </w:r>
+          </w:p>
+        </w:tc>
+        <w:tc>
+          <w:tcPr>
+            <w:tcW w:w="1250" w:type="dxa"/>
+          </w:tcPr>
+          <w:p>
+            <w:pPr>
+              <w:cnfStyle w:val="000000100000" w:firstRow="0" w:lastRow="0" w:firstColumn="0" w:lastColumn="0" w:oddVBand="0" w:evenVBand="0" w:oddHBand="1" w:evenHBand="0" w:firstRowFirstColumn="0" w:firstRowLastColumn="0" w:lastRowFirstColumn="0" w:lastRowLastColumn="0"/>
+              <w:rPr>
+                <w:lang w:val="pt-PT"/>
+              </w:rPr>
+            </w:pPr>
+            <w:r>
+              <w:rPr>
+                <w:lang w:val="pt-PT"/>
+              </w:rPr>
+              <w:t>1.15e-4</w:t>
+            </w:r>
+          </w:p>
+        </w:tc>
+        <w:tc>
+          <w:tcPr>
+            <w:tcW w:w="1296" w:type="dxa"/>
+          </w:tcPr>
+          <w:p>
+            <w:pPr>
+              <w:cnfStyle w:val="000000100000" w:firstRow="0" w:lastRow="0" w:firstColumn="0" w:lastColumn="0" w:oddVBand="0" w:evenVBand="0" w:oddHBand="1" w:evenHBand="0" w:firstRowFirstColumn="0" w:firstRowLastColumn="0" w:lastRowFirstColumn="0" w:lastRowLastColumn="0"/>
+              <w:rPr>
+                <w:lang w:val="pt-PT"/>
+              </w:rPr>
+            </w:pPr>
+            <w:r>
+              <w:rPr>
+                <w:lang w:val="pt-PT"/>
+              </w:rPr>
+              <w:t>2.14e-4</w:t>
+            </w:r>
+          </w:p>
+        </w:tc>
+        <w:tc>
+          <w:tcPr>
+            <w:tcW w:w="1346" w:type="dxa"/>
+          </w:tcPr>
+          <w:p>
+            <w:pPr>
+              <w:cnfStyle w:val="000000100000" w:firstRow="0" w:lastRow="0" w:firstColumn="0" w:lastColumn="0" w:oddVBand="0" w:evenVBand="0" w:oddHBand="1" w:evenHBand="0" w:firstRowFirstColumn="0" w:firstRowLastColumn="0" w:lastRowFirstColumn="0" w:lastRowLastColumn="0"/>
+              <w:rPr>
+                <w:lang w:val="pt-PT"/>
+              </w:rPr>
+            </w:pPr>
+            <w:r>
+              <w:rPr>
+                <w:lang w:val="pt-PT"/>
+              </w:rPr>
+              <w:t>Massa</w:t>
+            </w:r>
+          </w:p>
+        </w:tc>
+      </w:tr>
+    </w:tbl>
+    <w:p>
+      <w:pPr>
+        <w:rPr>
+          <w:lang w:val="pt-PT"/>
+        </w:rPr>
+      </w:pPr>
+    </w:p>
+    <w:tbl>
+      <w:tblPr>
+        <w:tblStyle w:val="TabeladeGrelha4-Destaque5"/>
+        <w:tblW w:w="0" w:type="auto"/>
+        <w:tblBorders>
+          <w:top w:val="single" w:sz="4" w:space="0" w:color="000000" w:themeColor="text1"/>
+          <w:left w:val="single" w:sz="4" w:space="0" w:color="000000" w:themeColor="text1"/>
+          <w:bottom w:val="single" w:sz="4" w:space="0" w:color="000000" w:themeColor="text1"/>
+          <w:right w:val="single" w:sz="4" w:space="0" w:color="000000" w:themeColor="text1"/>
+          <w:insideH w:val="single" w:sz="4" w:space="0" w:color="000000" w:themeColor="text1"/>
+          <w:insideV w:val="single" w:sz="4" w:space="0" w:color="000000" w:themeColor="text1"/>
+        </w:tblBorders>
+        <w:tblLook w:val="04A0" w:firstRow="1" w:lastRow="0" w:firstColumn="1" w:lastColumn="0" w:noHBand="0" w:noVBand="1"/>
+      </w:tblPr>
+      <w:tblGrid>
+        <w:gridCol w:w="2992"/>
+        <w:gridCol w:w="2993"/>
+        <w:gridCol w:w="2993"/>
+      </w:tblGrid>
+      <w:tr>
+        <w:trPr>
+          <w:cnfStyle w:val="100000000000" w:firstRow="1" w:lastRow="0" w:firstColumn="0" w:lastColumn="0" w:oddVBand="0" w:evenVBand="0" w:oddHBand="0" w:evenHBand="0" w:firstRowFirstColumn="0" w:firstRowLastColumn="0" w:lastRowFirstColumn="0" w:lastRowLastColumn="0"/>
+        </w:trPr>
+        <w:tc>
+          <w:tcPr>
+            <w:cnfStyle w:val="001000000000" w:firstRow="0" w:lastRow="0" w:firstColumn="1" w:lastColumn="0" w:oddVBand="0" w:evenVBand="0" w:oddHBand="0" w:evenHBand="0" w:firstRowFirstColumn="0" w:firstRowLastColumn="0" w:lastRowFirstColumn="0" w:lastRowLastColumn="0"/>
+            <w:tcW w:w="2992" w:type="dxa"/>
+            <w:tcBorders>
+              <w:top w:val="none" w:sz="0" w:space="0" w:color="auto"/>
+              <w:left w:val="none" w:sz="0" w:space="0" w:color="auto"/>
+              <w:bottom w:val="none" w:sz="0" w:space="0" w:color="auto"/>
+              <w:right w:val="none" w:sz="0" w:space="0" w:color="auto"/>
+            </w:tcBorders>
+          </w:tcPr>
+          <w:p>
+            <w:pPr>
+              <w:rPr>
+                <w:lang w:val="pt-PT"/>
+              </w:rPr>
+            </w:pPr>
+            <w:r>
+              <w:rPr>
+                <w:sz w:val="16"/>
+                <w:szCs w:val="16"/>
+                <w:lang w:val="pt-PT"/>
+              </w:rPr>
+              <w:t xml:space="preserve">Media </w:t>
+            </w:r>
+            <w:r>
+              <w:rPr>
+                <w:sz w:val="16"/>
+                <w:szCs w:val="16"/>
+                <w:lang w:val="pt-PT"/>
+              </w:rPr>
+              <w:t xml:space="preserve">- </w:t>
+            </w:r>
+            <w:r>
+              <w:rPr>
+                <w:sz w:val="16"/>
+                <w:szCs w:val="16"/>
+                <w:lang w:val="pt-PT"/>
+              </w:rPr>
+              <w:t>Tempo para Entregas Heurística do menor tempo ou distância</w:t>
+            </w:r>
+          </w:p>
+        </w:tc>
+        <w:tc>
+          <w:tcPr>
+            <w:tcW w:w="2993" w:type="dxa"/>
+            <w:tcBorders>
+              <w:top w:val="none" w:sz="0" w:space="0" w:color="auto"/>
+              <w:left w:val="none" w:sz="0" w:space="0" w:color="auto"/>
+              <w:bottom w:val="none" w:sz="0" w:space="0" w:color="auto"/>
+              <w:right w:val="none" w:sz="0" w:space="0" w:color="auto"/>
+            </w:tcBorders>
+          </w:tcPr>
+          <w:p>
+            <w:pPr>
+              <w:cnfStyle w:val="100000000000" w:firstRow="1" w:lastRow="0" w:firstColumn="0" w:lastColumn="0" w:oddVBand="0" w:evenVBand="0" w:oddHBand="0" w:evenHBand="0" w:firstRowFirstColumn="0" w:firstRowLastColumn="0" w:lastRowFirstColumn="0" w:lastRowLastColumn="0"/>
+              <w:rPr>
+                <w:lang w:val="pt-PT"/>
+              </w:rPr>
+            </w:pPr>
+            <w:r>
+              <w:rPr>
+                <w:sz w:val="16"/>
+                <w:szCs w:val="16"/>
+                <w:lang w:val="pt-PT"/>
+              </w:rPr>
+              <w:t>Média - T</w:t>
+            </w:r>
+            <w:r>
+              <w:rPr>
+                <w:sz w:val="16"/>
+                <w:szCs w:val="16"/>
+                <w:lang w:val="pt-PT"/>
+              </w:rPr>
+              <w:t>empo para Entregas Heurística da maior massa</w:t>
+            </w:r>
+          </w:p>
+        </w:tc>
+        <w:tc>
+          <w:tcPr>
+            <w:tcW w:w="2993" w:type="dxa"/>
+            <w:tcBorders>
+              <w:top w:val="none" w:sz="0" w:space="0" w:color="auto"/>
+              <w:left w:val="none" w:sz="0" w:space="0" w:color="auto"/>
+              <w:bottom w:val="none" w:sz="0" w:space="0" w:color="auto"/>
+              <w:right w:val="none" w:sz="0" w:space="0" w:color="auto"/>
+            </w:tcBorders>
+          </w:tcPr>
+          <w:p>
+            <w:pPr>
+              <w:cnfStyle w:val="100000000000" w:firstRow="1" w:lastRow="0" w:firstColumn="0" w:lastColumn="0" w:oddVBand="0" w:evenVBand="0" w:oddHBand="0" w:evenHBand="0" w:firstRowFirstColumn="0" w:firstRowLastColumn="0" w:lastRowFirstColumn="0" w:lastRowLastColumn="0"/>
+              <w:rPr>
+                <w:sz w:val="18"/>
+                <w:szCs w:val="18"/>
+                <w:lang w:val="pt-PT"/>
+              </w:rPr>
+            </w:pPr>
+            <w:r>
+              <w:rPr>
+                <w:sz w:val="16"/>
+                <w:szCs w:val="16"/>
+                <w:lang w:val="pt-PT"/>
+              </w:rPr>
+              <w:t>Média</w:t>
+            </w:r>
+            <w:r>
+              <w:rPr>
+                <w:sz w:val="16"/>
+                <w:szCs w:val="16"/>
+                <w:lang w:val="pt-PT"/>
+              </w:rPr>
+              <w:t xml:space="preserve"> - </w:t>
+            </w:r>
+            <w:r>
+              <w:rPr>
+                <w:sz w:val="16"/>
+                <w:szCs w:val="16"/>
+                <w:lang w:val="pt-PT"/>
+              </w:rPr>
+              <w:t>Tempo para Entregas Heurística combinada</w:t>
+            </w:r>
+          </w:p>
+        </w:tc>
+      </w:tr>
+      <w:tr>
+        <w:trPr>
+          <w:cnfStyle w:val="000000100000" w:firstRow="0" w:lastRow="0" w:firstColumn="0" w:lastColumn="0" w:oddVBand="0" w:evenVBand="0" w:oddHBand="1" w:evenHBand="0" w:firstRowFirstColumn="0" w:firstRowLastColumn="0" w:lastRowFirstColumn="0" w:lastRowLastColumn="0"/>
+        </w:trPr>
+        <w:tc>
+          <w:tcPr>
+            <w:cnfStyle w:val="001000000000" w:firstRow="0" w:lastRow="0" w:firstColumn="1" w:lastColumn="0" w:oddVBand="0" w:evenVBand="0" w:oddHBand="0" w:evenHBand="0" w:firstRowFirstColumn="0" w:firstRowLastColumn="0" w:lastRowFirstColumn="0" w:lastRowLastColumn="0"/>
+            <w:tcW w:w="2992" w:type="dxa"/>
+          </w:tcPr>
+          <w:p>
+            <w:pPr>
+              <w:rPr>
+                <w:lang w:val="pt-PT"/>
+              </w:rPr>
+            </w:pPr>
+            <w:r>
+              <w:rPr>
+                <w:lang w:val="pt-PT"/>
+              </w:rPr>
+              <w:t>0</w:t>
+            </w:r>
+            <w:r>
+              <w:rPr>
+                <w:lang w:val="pt-PT"/>
+              </w:rPr>
+              <w:t>.</w:t>
+            </w:r>
+            <w:r>
+              <w:rPr>
+                <w:lang w:val="pt-PT"/>
+              </w:rPr>
+              <w:t>961e-4</w:t>
+            </w:r>
+          </w:p>
+        </w:tc>
+        <w:tc>
+          <w:tcPr>
+            <w:tcW w:w="2993" w:type="dxa"/>
+          </w:tcPr>
+          <w:p>
+            <w:pPr>
+              <w:cnfStyle w:val="000000100000" w:firstRow="0" w:lastRow="0" w:firstColumn="0" w:lastColumn="0" w:oddVBand="0" w:evenVBand="0" w:oddHBand="1" w:evenHBand="0" w:firstRowFirstColumn="0" w:firstRowLastColumn="0" w:lastRowFirstColumn="0" w:lastRowLastColumn="0"/>
+              <w:rPr>
+                <w:b/>
+                <w:bCs/>
+                <w:lang w:val="pt-PT"/>
+              </w:rPr>
+            </w:pPr>
+            <w:r>
+              <w:rPr>
+                <w:b/>
+                <w:bCs/>
+                <w:lang w:val="pt-PT"/>
+              </w:rPr>
+              <w:t>0.698</w:t>
+            </w:r>
+            <w:r>
+              <w:rPr>
+                <w:b/>
+                <w:bCs/>
+                <w:lang w:val="pt-PT"/>
+              </w:rPr>
+              <w:t>e-4</w:t>
+            </w:r>
+          </w:p>
+        </w:tc>
+        <w:tc>
+          <w:tcPr>
+            <w:tcW w:w="2993" w:type="dxa"/>
+          </w:tcPr>
+          <w:p>
+            <w:pPr>
+              <w:cnfStyle w:val="000000100000" w:firstRow="0" w:lastRow="0" w:firstColumn="0" w:lastColumn="0" w:oddVBand="0" w:evenVBand="0" w:oddHBand="1" w:evenHBand="0" w:firstRowFirstColumn="0" w:firstRowLastColumn="0" w:lastRowFirstColumn="0" w:lastRowLastColumn="0"/>
+              <w:rPr>
+                <w:b/>
+                <w:bCs/>
+                <w:lang w:val="pt-PT"/>
+              </w:rPr>
+            </w:pPr>
+            <w:r>
+              <w:rPr>
+                <w:b/>
+                <w:bCs/>
+                <w:lang w:val="pt-PT"/>
+              </w:rPr>
+              <w:t>1.10e-4</w:t>
+            </w:r>
+          </w:p>
+        </w:tc>
+      </w:tr>
+    </w:tbl>
+    <w:p>
+      <w:pPr>
+        <w:rPr>
+          <w:lang w:val="pt-PT"/>
+        </w:rPr>
+      </w:pPr>
+    </w:p>
+    <w:p>
+      <w:pPr>
+        <w:rPr>
+          <w:lang w:val="pt-PT"/>
+        </w:rPr>
+      </w:pPr>
     </w:p>
     <w:sectPr>
       <w:pgSz w:w="12240" w:h="15840" w:code="1"/>
@@ -2340,7 +4350,7 @@
   <w:abstractNum w:abstractNumId="2" w15:restartNumberingAfterBreak="0">
     <w:nsid w:val="30601A7C"/>
     <w:multiLevelType w:val="hybridMultilevel"/>
-    <w:tmpl w:val="D72E8120"/>
+    <w:tmpl w:val="88ACB942"/>
     <w:lvl w:ilvl="0" w:tplc="0816000F">
       <w:start w:val="1"/>
       <w:numFmt w:val="decimal"/>
@@ -2417,6 +4427,184 @@
       </w:pPr>
     </w:lvl>
     <w:lvl w:ilvl="8" w:tplc="0816001B" w:tentative="1">
+      <w:start w:val="1"/>
+      <w:numFmt w:val="lowerRoman"/>
+      <w:lvlText w:val="%9."/>
+      <w:lvlJc w:val="right"/>
+      <w:pPr>
+        <w:ind w:left="6480" w:hanging="180"/>
+      </w:pPr>
+    </w:lvl>
+  </w:abstractNum>
+  <w:abstractNum w:abstractNumId="3" w15:restartNumberingAfterBreak="0">
+    <w:nsid w:val="3BA85C6B"/>
+    <w:multiLevelType w:val="hybridMultilevel"/>
+    <w:tmpl w:val="D72E8120"/>
+    <w:lvl w:ilvl="0" w:tplc="FFFFFFFF">
+      <w:start w:val="1"/>
+      <w:numFmt w:val="decimal"/>
+      <w:lvlText w:val="%1."/>
+      <w:lvlJc w:val="left"/>
+      <w:pPr>
+        <w:ind w:left="720" w:hanging="360"/>
+      </w:pPr>
+      <w:rPr>
+        <w:rFonts w:hint="default"/>
+      </w:rPr>
+    </w:lvl>
+    <w:lvl w:ilvl="1" w:tplc="FFFFFFFF" w:tentative="1">
+      <w:start w:val="1"/>
+      <w:numFmt w:val="lowerLetter"/>
+      <w:lvlText w:val="%2."/>
+      <w:lvlJc w:val="left"/>
+      <w:pPr>
+        <w:ind w:left="1440" w:hanging="360"/>
+      </w:pPr>
+    </w:lvl>
+    <w:lvl w:ilvl="2" w:tplc="FFFFFFFF" w:tentative="1">
+      <w:start w:val="1"/>
+      <w:numFmt w:val="lowerRoman"/>
+      <w:lvlText w:val="%3."/>
+      <w:lvlJc w:val="right"/>
+      <w:pPr>
+        <w:ind w:left="2160" w:hanging="180"/>
+      </w:pPr>
+    </w:lvl>
+    <w:lvl w:ilvl="3" w:tplc="FFFFFFFF" w:tentative="1">
+      <w:start w:val="1"/>
+      <w:numFmt w:val="decimal"/>
+      <w:lvlText w:val="%4."/>
+      <w:lvlJc w:val="left"/>
+      <w:pPr>
+        <w:ind w:left="2880" w:hanging="360"/>
+      </w:pPr>
+    </w:lvl>
+    <w:lvl w:ilvl="4" w:tplc="FFFFFFFF" w:tentative="1">
+      <w:start w:val="1"/>
+      <w:numFmt w:val="lowerLetter"/>
+      <w:lvlText w:val="%5."/>
+      <w:lvlJc w:val="left"/>
+      <w:pPr>
+        <w:ind w:left="3600" w:hanging="360"/>
+      </w:pPr>
+    </w:lvl>
+    <w:lvl w:ilvl="5" w:tplc="FFFFFFFF" w:tentative="1">
+      <w:start w:val="1"/>
+      <w:numFmt w:val="lowerRoman"/>
+      <w:lvlText w:val="%6."/>
+      <w:lvlJc w:val="right"/>
+      <w:pPr>
+        <w:ind w:left="4320" w:hanging="180"/>
+      </w:pPr>
+    </w:lvl>
+    <w:lvl w:ilvl="6" w:tplc="FFFFFFFF" w:tentative="1">
+      <w:start w:val="1"/>
+      <w:numFmt w:val="decimal"/>
+      <w:lvlText w:val="%7."/>
+      <w:lvlJc w:val="left"/>
+      <w:pPr>
+        <w:ind w:left="5040" w:hanging="360"/>
+      </w:pPr>
+    </w:lvl>
+    <w:lvl w:ilvl="7" w:tplc="FFFFFFFF" w:tentative="1">
+      <w:start w:val="1"/>
+      <w:numFmt w:val="lowerLetter"/>
+      <w:lvlText w:val="%8."/>
+      <w:lvlJc w:val="left"/>
+      <w:pPr>
+        <w:ind w:left="5760" w:hanging="360"/>
+      </w:pPr>
+    </w:lvl>
+    <w:lvl w:ilvl="8" w:tplc="FFFFFFFF" w:tentative="1">
+      <w:start w:val="1"/>
+      <w:numFmt w:val="lowerRoman"/>
+      <w:lvlText w:val="%9."/>
+      <w:lvlJc w:val="right"/>
+      <w:pPr>
+        <w:ind w:left="6480" w:hanging="180"/>
+      </w:pPr>
+    </w:lvl>
+  </w:abstractNum>
+  <w:abstractNum w:abstractNumId="4" w15:restartNumberingAfterBreak="0">
+    <w:nsid w:val="7D0F6E7E"/>
+    <w:multiLevelType w:val="hybridMultilevel"/>
+    <w:tmpl w:val="D72E8120"/>
+    <w:lvl w:ilvl="0" w:tplc="FFFFFFFF">
+      <w:start w:val="1"/>
+      <w:numFmt w:val="decimal"/>
+      <w:lvlText w:val="%1."/>
+      <w:lvlJc w:val="left"/>
+      <w:pPr>
+        <w:ind w:left="720" w:hanging="360"/>
+      </w:pPr>
+      <w:rPr>
+        <w:rFonts w:hint="default"/>
+      </w:rPr>
+    </w:lvl>
+    <w:lvl w:ilvl="1" w:tplc="FFFFFFFF" w:tentative="1">
+      <w:start w:val="1"/>
+      <w:numFmt w:val="lowerLetter"/>
+      <w:lvlText w:val="%2."/>
+      <w:lvlJc w:val="left"/>
+      <w:pPr>
+        <w:ind w:left="1440" w:hanging="360"/>
+      </w:pPr>
+    </w:lvl>
+    <w:lvl w:ilvl="2" w:tplc="FFFFFFFF" w:tentative="1">
+      <w:start w:val="1"/>
+      <w:numFmt w:val="lowerRoman"/>
+      <w:lvlText w:val="%3."/>
+      <w:lvlJc w:val="right"/>
+      <w:pPr>
+        <w:ind w:left="2160" w:hanging="180"/>
+      </w:pPr>
+    </w:lvl>
+    <w:lvl w:ilvl="3" w:tplc="FFFFFFFF" w:tentative="1">
+      <w:start w:val="1"/>
+      <w:numFmt w:val="decimal"/>
+      <w:lvlText w:val="%4."/>
+      <w:lvlJc w:val="left"/>
+      <w:pPr>
+        <w:ind w:left="2880" w:hanging="360"/>
+      </w:pPr>
+    </w:lvl>
+    <w:lvl w:ilvl="4" w:tplc="FFFFFFFF" w:tentative="1">
+      <w:start w:val="1"/>
+      <w:numFmt w:val="lowerLetter"/>
+      <w:lvlText w:val="%5."/>
+      <w:lvlJc w:val="left"/>
+      <w:pPr>
+        <w:ind w:left="3600" w:hanging="360"/>
+      </w:pPr>
+    </w:lvl>
+    <w:lvl w:ilvl="5" w:tplc="FFFFFFFF" w:tentative="1">
+      <w:start w:val="1"/>
+      <w:numFmt w:val="lowerRoman"/>
+      <w:lvlText w:val="%6."/>
+      <w:lvlJc w:val="right"/>
+      <w:pPr>
+        <w:ind w:left="4320" w:hanging="180"/>
+      </w:pPr>
+    </w:lvl>
+    <w:lvl w:ilvl="6" w:tplc="FFFFFFFF" w:tentative="1">
+      <w:start w:val="1"/>
+      <w:numFmt w:val="decimal"/>
+      <w:lvlText w:val="%7."/>
+      <w:lvlJc w:val="left"/>
+      <w:pPr>
+        <w:ind w:left="5040" w:hanging="360"/>
+      </w:pPr>
+    </w:lvl>
+    <w:lvl w:ilvl="7" w:tplc="FFFFFFFF" w:tentative="1">
+      <w:start w:val="1"/>
+      <w:numFmt w:val="lowerLetter"/>
+      <w:lvlText w:val="%8."/>
+      <w:lvlJc w:val="left"/>
+      <w:pPr>
+        <w:ind w:left="5760" w:hanging="360"/>
+      </w:pPr>
+    </w:lvl>
+    <w:lvl w:ilvl="8" w:tplc="FFFFFFFF" w:tentative="1">
       <w:start w:val="1"/>
       <w:numFmt w:val="lowerRoman"/>
       <w:lvlText w:val="%9."/>
@@ -2434,6 +4622,12 @@
   </w:num>
   <w:num w:numId="3" w16cid:durableId="971445073">
     <w:abstractNumId w:val="1"/>
+  </w:num>
+  <w:num w:numId="4" w16cid:durableId="774325162">
+    <w:abstractNumId w:val="3"/>
+  </w:num>
+  <w:num w:numId="5" w16cid:durableId="737089756">
+    <w:abstractNumId w:val="4"/>
   </w:num>
 </w:numbering>
 </file>
@@ -2972,6 +5166,207 @@
       <w:u w:val="single"/>
     </w:rPr>
   </w:style>
+  <w:style w:type="table" w:styleId="TabelacomGrelha">
+    <w:name w:val="Table Grid"/>
+    <w:basedOn w:val="Tabelanormal"/>
+    <w:uiPriority w:val="59"/>
+    <w:rsid w:val="00E2575D"/>
+    <w:pPr>
+      <w:spacing w:after="0" w:line="240" w:lineRule="auto"/>
+    </w:pPr>
+    <w:tblPr>
+      <w:tblBorders>
+        <w:top w:val="single" w:sz="4" w:space="0" w:color="auto"/>
+        <w:left w:val="single" w:sz="4" w:space="0" w:color="auto"/>
+        <w:bottom w:val="single" w:sz="4" w:space="0" w:color="auto"/>
+        <w:right w:val="single" w:sz="4" w:space="0" w:color="auto"/>
+        <w:insideH w:val="single" w:sz="4" w:space="0" w:color="auto"/>
+        <w:insideV w:val="single" w:sz="4" w:space="0" w:color="auto"/>
+      </w:tblBorders>
+    </w:tblPr>
+  </w:style>
+  <w:style w:type="table" w:styleId="TabeladeGrelha4-Destaque5">
+    <w:name w:val="Grid Table 4 Accent 5"/>
+    <w:basedOn w:val="Tabelanormal"/>
+    <w:uiPriority w:val="49"/>
+    <w:rsid w:val="00E2575D"/>
+    <w:pPr>
+      <w:spacing w:after="0" w:line="240" w:lineRule="auto"/>
+    </w:pPr>
+    <w:tblPr>
+      <w:tblStyleRowBandSize w:val="1"/>
+      <w:tblStyleColBandSize w:val="1"/>
+      <w:tblBorders>
+        <w:top w:val="single" w:sz="4" w:space="0" w:color="92CDDC" w:themeColor="accent5" w:themeTint="99"/>
+        <w:left w:val="single" w:sz="4" w:space="0" w:color="92CDDC" w:themeColor="accent5" w:themeTint="99"/>
+        <w:bottom w:val="single" w:sz="4" w:space="0" w:color="92CDDC" w:themeColor="accent5" w:themeTint="99"/>
+        <w:right w:val="single" w:sz="4" w:space="0" w:color="92CDDC" w:themeColor="accent5" w:themeTint="99"/>
+        <w:insideH w:val="single" w:sz="4" w:space="0" w:color="92CDDC" w:themeColor="accent5" w:themeTint="99"/>
+        <w:insideV w:val="single" w:sz="4" w:space="0" w:color="92CDDC" w:themeColor="accent5" w:themeTint="99"/>
+      </w:tblBorders>
+    </w:tblPr>
+    <w:tblStylePr w:type="firstRow">
+      <w:rPr>
+        <w:b/>
+        <w:bCs/>
+        <w:color w:val="FFFFFF" w:themeColor="background1"/>
+      </w:rPr>
+      <w:tblPr/>
+      <w:tcPr>
+        <w:tcBorders>
+          <w:top w:val="single" w:sz="4" w:space="0" w:color="4BACC6" w:themeColor="accent5"/>
+          <w:left w:val="single" w:sz="4" w:space="0" w:color="4BACC6" w:themeColor="accent5"/>
+          <w:bottom w:val="single" w:sz="4" w:space="0" w:color="4BACC6" w:themeColor="accent5"/>
+          <w:right w:val="single" w:sz="4" w:space="0" w:color="4BACC6" w:themeColor="accent5"/>
+          <w:insideH w:val="nil"/>
+          <w:insideV w:val="nil"/>
+        </w:tcBorders>
+        <w:shd w:val="clear" w:color="auto" w:fill="4BACC6" w:themeFill="accent5"/>
+      </w:tcPr>
+    </w:tblStylePr>
+    <w:tblStylePr w:type="lastRow">
+      <w:rPr>
+        <w:b/>
+        <w:bCs/>
+      </w:rPr>
+      <w:tblPr/>
+      <w:tcPr>
+        <w:tcBorders>
+          <w:top w:val="double" w:sz="4" w:space="0" w:color="4BACC6" w:themeColor="accent5"/>
+        </w:tcBorders>
+      </w:tcPr>
+    </w:tblStylePr>
+    <w:tblStylePr w:type="firstCol">
+      <w:rPr>
+        <w:b/>
+        <w:bCs/>
+      </w:rPr>
+    </w:tblStylePr>
+    <w:tblStylePr w:type="lastCol">
+      <w:rPr>
+        <w:b/>
+        <w:bCs/>
+      </w:rPr>
+    </w:tblStylePr>
+    <w:tblStylePr w:type="band1Vert">
+      <w:tblPr/>
+      <w:tcPr>
+        <w:shd w:val="clear" w:color="auto" w:fill="DAEEF3" w:themeFill="accent5" w:themeFillTint="33"/>
+      </w:tcPr>
+    </w:tblStylePr>
+    <w:tblStylePr w:type="band1Horz">
+      <w:tblPr/>
+      <w:tcPr>
+        <w:shd w:val="clear" w:color="auto" w:fill="DAEEF3" w:themeFill="accent5" w:themeFillTint="33"/>
+      </w:tcPr>
+    </w:tblStylePr>
+  </w:style>
+  <w:style w:type="table" w:styleId="TabeladeGrelha5Escura-Destaque5">
+    <w:name w:val="Grid Table 5 Dark Accent 5"/>
+    <w:basedOn w:val="Tabelanormal"/>
+    <w:uiPriority w:val="50"/>
+    <w:rsid w:val="00E2575D"/>
+    <w:pPr>
+      <w:spacing w:after="0" w:line="240" w:lineRule="auto"/>
+    </w:pPr>
+    <w:tblPr>
+      <w:tblStyleRowBandSize w:val="1"/>
+      <w:tblStyleColBandSize w:val="1"/>
+      <w:tblBorders>
+        <w:top w:val="single" w:sz="4" w:space="0" w:color="FFFFFF" w:themeColor="background1"/>
+        <w:left w:val="single" w:sz="4" w:space="0" w:color="FFFFFF" w:themeColor="background1"/>
+        <w:bottom w:val="single" w:sz="4" w:space="0" w:color="FFFFFF" w:themeColor="background1"/>
+        <w:right w:val="single" w:sz="4" w:space="0" w:color="FFFFFF" w:themeColor="background1"/>
+        <w:insideH w:val="single" w:sz="4" w:space="0" w:color="FFFFFF" w:themeColor="background1"/>
+        <w:insideV w:val="single" w:sz="4" w:space="0" w:color="FFFFFF" w:themeColor="background1"/>
+      </w:tblBorders>
+    </w:tblPr>
+    <w:tcPr>
+      <w:shd w:val="clear" w:color="auto" w:fill="DAEEF3" w:themeFill="accent5" w:themeFillTint="33"/>
+    </w:tcPr>
+    <w:tblStylePr w:type="firstRow">
+      <w:rPr>
+        <w:b/>
+        <w:bCs/>
+        <w:color w:val="FFFFFF" w:themeColor="background1"/>
+      </w:rPr>
+      <w:tblPr/>
+      <w:tcPr>
+        <w:tcBorders>
+          <w:top w:val="single" w:sz="4" w:space="0" w:color="FFFFFF" w:themeColor="background1"/>
+          <w:left w:val="single" w:sz="4" w:space="0" w:color="FFFFFF" w:themeColor="background1"/>
+          <w:right w:val="single" w:sz="4" w:space="0" w:color="FFFFFF" w:themeColor="background1"/>
+          <w:insideH w:val="nil"/>
+          <w:insideV w:val="nil"/>
+        </w:tcBorders>
+        <w:shd w:val="clear" w:color="auto" w:fill="4BACC6" w:themeFill="accent5"/>
+      </w:tcPr>
+    </w:tblStylePr>
+    <w:tblStylePr w:type="lastRow">
+      <w:rPr>
+        <w:b/>
+        <w:bCs/>
+        <w:color w:val="FFFFFF" w:themeColor="background1"/>
+      </w:rPr>
+      <w:tblPr/>
+      <w:tcPr>
+        <w:tcBorders>
+          <w:left w:val="single" w:sz="4" w:space="0" w:color="FFFFFF" w:themeColor="background1"/>
+          <w:bottom w:val="single" w:sz="4" w:space="0" w:color="FFFFFF" w:themeColor="background1"/>
+          <w:right w:val="single" w:sz="4" w:space="0" w:color="FFFFFF" w:themeColor="background1"/>
+          <w:insideH w:val="nil"/>
+          <w:insideV w:val="nil"/>
+        </w:tcBorders>
+        <w:shd w:val="clear" w:color="auto" w:fill="4BACC6" w:themeFill="accent5"/>
+      </w:tcPr>
+    </w:tblStylePr>
+    <w:tblStylePr w:type="firstCol">
+      <w:rPr>
+        <w:b/>
+        <w:bCs/>
+        <w:color w:val="FFFFFF" w:themeColor="background1"/>
+      </w:rPr>
+      <w:tblPr/>
+      <w:tcPr>
+        <w:tcBorders>
+          <w:top w:val="single" w:sz="4" w:space="0" w:color="FFFFFF" w:themeColor="background1"/>
+          <w:left w:val="single" w:sz="4" w:space="0" w:color="FFFFFF" w:themeColor="background1"/>
+          <w:bottom w:val="single" w:sz="4" w:space="0" w:color="FFFFFF" w:themeColor="background1"/>
+          <w:insideV w:val="nil"/>
+        </w:tcBorders>
+        <w:shd w:val="clear" w:color="auto" w:fill="4BACC6" w:themeFill="accent5"/>
+      </w:tcPr>
+    </w:tblStylePr>
+    <w:tblStylePr w:type="lastCol">
+      <w:rPr>
+        <w:b/>
+        <w:bCs/>
+        <w:color w:val="FFFFFF" w:themeColor="background1"/>
+      </w:rPr>
+      <w:tblPr/>
+      <w:tcPr>
+        <w:tcBorders>
+          <w:top w:val="single" w:sz="4" w:space="0" w:color="FFFFFF" w:themeColor="background1"/>
+          <w:bottom w:val="single" w:sz="4" w:space="0" w:color="FFFFFF" w:themeColor="background1"/>
+          <w:right w:val="single" w:sz="4" w:space="0" w:color="FFFFFF" w:themeColor="background1"/>
+          <w:insideV w:val="nil"/>
+        </w:tcBorders>
+        <w:shd w:val="clear" w:color="auto" w:fill="4BACC6" w:themeFill="accent5"/>
+      </w:tcPr>
+    </w:tblStylePr>
+    <w:tblStylePr w:type="band1Vert">
+      <w:tblPr/>
+      <w:tcPr>
+        <w:shd w:val="clear" w:color="auto" w:fill="B6DDE8" w:themeFill="accent5" w:themeFillTint="66"/>
+      </w:tcPr>
+    </w:tblStylePr>
+    <w:tblStylePr w:type="band1Horz">
+      <w:tblPr/>
+      <w:tcPr>
+        <w:shd w:val="clear" w:color="auto" w:fill="B6DDE8" w:themeFill="accent5" w:themeFillTint="66"/>
+      </w:tcPr>
+    </w:tblStylePr>
+  </w:style>
 </w:styles>
 </file>
 

</xml_diff>